<commit_message>
Continued analysis, gen pdf.
</commit_message>
<xml_diff>
--- a/Project1/Project1/analysis.docx
+++ b/Project1/Project1/analysis.docx
@@ -590,281 +590,1152 @@
         </w:rPr>
       </w:pPr>
     </w:p>
-    <w:p>
-      <w:pPr>
-        <w:rPr>
-          <w:rFonts w:ascii="Lucida Sans" w:hAnsi="Lucida Sans"/>
+    <w:sdt>
+      <w:sdtPr>
+        <w:rPr>
+          <w:rFonts w:asciiTheme="minorHAnsi" w:eastAsiaTheme="minorHAnsi" w:hAnsiTheme="minorHAnsi" w:cstheme="minorBidi"/>
+          <w:color w:val="auto"/>
+          <w:kern w:val="2"/>
+          <w:sz w:val="24"/>
+          <w:szCs w:val="24"/>
+          <w14:ligatures w14:val="standardContextual"/>
+        </w:rPr>
+        <w:id w:val="426769670"/>
+        <w:docPartObj>
+          <w:docPartGallery w:val="Table of Contents"/>
+          <w:docPartUnique/>
+        </w:docPartObj>
+      </w:sdtPr>
+      <w:sdtEndPr>
+        <w:rPr>
           <w:b/>
           <w:bCs/>
-          <w:sz w:val="28"/>
-          <w:szCs w:val="28"/>
-        </w:rPr>
-      </w:pPr>
-      <w:r>
-        <w:rPr>
-          <w:rFonts w:ascii="Lucida Sans" w:hAnsi="Lucida Sans"/>
-          <w:b/>
-          <w:bCs/>
-          <w:sz w:val="28"/>
-          <w:szCs w:val="28"/>
-        </w:rPr>
-        <w:t>Summary:</w:t>
-      </w:r>
-    </w:p>
+          <w:noProof/>
+        </w:rPr>
+      </w:sdtEndPr>
+      <w:sdtContent>
+        <w:p>
+          <w:pPr>
+            <w:pStyle w:val="TOCHeading"/>
+            <w:rPr>
+              <w:b/>
+              <w:bCs/>
+              <w:color w:val="auto"/>
+            </w:rPr>
+          </w:pPr>
+          <w:r>
+            <w:rPr>
+              <w:b/>
+              <w:bCs/>
+              <w:color w:val="auto"/>
+            </w:rPr>
+            <w:t>Summary:</w:t>
+          </w:r>
+        </w:p>
+        <w:p>
+          <w:r>
+            <w:rPr>
+              <w:rFonts w:ascii="Lucida Sans" w:hAnsi="Lucida Sans"/>
+            </w:rPr>
+            <w:pict w14:anchorId="7F61C379">
+              <v:rect id="_x0000_i1025" style="width:0;height:1.5pt" o:hralign="center" o:hrstd="t" o:hr="t" fillcolor="#a0a0a0" stroked="f"/>
+            </w:pict>
+          </w:r>
+        </w:p>
+        <w:p>
+          <w:pPr>
+            <w:pStyle w:val="TOC1"/>
+            <w:tabs>
+              <w:tab w:val="left" w:pos="720"/>
+              <w:tab w:val="right" w:leader="dot" w:pos="10790"/>
+            </w:tabs>
+            <w:rPr>
+              <w:b/>
+              <w:bCs/>
+              <w:noProof/>
+            </w:rPr>
+          </w:pPr>
+          <w:r>
+            <w:fldChar w:fldCharType="begin"/>
+          </w:r>
+          <w:r>
+            <w:instrText xml:space="preserve"> TOC \o "1-3" \h \z \u </w:instrText>
+          </w:r>
+          <w:r>
+            <w:fldChar w:fldCharType="separate"/>
+          </w:r>
+          <w:hyperlink w:anchor="_Toc196417845" w:history="1">
+            <w:r>
+              <w:rPr>
+                <w:rStyle w:val="Hyperlink"/>
+                <w:b/>
+                <w:bCs/>
+                <w:noProof/>
+                <w:color w:val="auto"/>
+              </w:rPr>
+              <w:t>2.1.</w:t>
+            </w:r>
+            <w:r>
+              <w:rPr>
+                <w:b/>
+                <w:bCs/>
+                <w:noProof/>
+              </w:rPr>
+              <w:tab/>
+            </w:r>
+            <w:r>
+              <w:rPr>
+                <w:rStyle w:val="Hyperlink"/>
+                <w:b/>
+                <w:bCs/>
+                <w:noProof/>
+                <w:color w:val="auto"/>
+              </w:rPr>
+              <w:t>Execution times, communication times, and processing times</w:t>
+            </w:r>
+            <w:r>
+              <w:rPr>
+                <w:b/>
+                <w:bCs/>
+                <w:noProof/>
+                <w:webHidden/>
+              </w:rPr>
+              <w:tab/>
+            </w:r>
+            <w:r>
+              <w:rPr>
+                <w:b/>
+                <w:bCs/>
+                <w:noProof/>
+                <w:webHidden/>
+              </w:rPr>
+              <w:fldChar w:fldCharType="begin"/>
+            </w:r>
+            <w:r>
+              <w:rPr>
+                <w:b/>
+                <w:bCs/>
+                <w:noProof/>
+                <w:webHidden/>
+              </w:rPr>
+              <w:instrText xml:space="preserve"> PAGEREF _Toc196417845 \h </w:instrText>
+            </w:r>
+            <w:r>
+              <w:rPr>
+                <w:b/>
+                <w:bCs/>
+                <w:noProof/>
+                <w:webHidden/>
+              </w:rPr>
+            </w:r>
+            <w:r>
+              <w:rPr>
+                <w:b/>
+                <w:bCs/>
+                <w:noProof/>
+                <w:webHidden/>
+              </w:rPr>
+              <w:fldChar w:fldCharType="separate"/>
+            </w:r>
+            <w:r>
+              <w:rPr>
+                <w:b/>
+                <w:bCs/>
+                <w:noProof/>
+                <w:webHidden/>
+              </w:rPr>
+              <w:t>2</w:t>
+            </w:r>
+            <w:r>
+              <w:rPr>
+                <w:b/>
+                <w:bCs/>
+                <w:noProof/>
+                <w:webHidden/>
+              </w:rPr>
+              <w:fldChar w:fldCharType="end"/>
+            </w:r>
+          </w:hyperlink>
+        </w:p>
+        <w:p>
+          <w:pPr>
+            <w:pStyle w:val="TOC2"/>
+            <w:tabs>
+              <w:tab w:val="left" w:pos="1200"/>
+              <w:tab w:val="right" w:leader="dot" w:pos="10790"/>
+            </w:tabs>
+            <w:rPr>
+              <w:b/>
+              <w:bCs/>
+              <w:noProof/>
+            </w:rPr>
+          </w:pPr>
+          <w:hyperlink w:anchor="_Toc196417846" w:history="1">
+            <w:r>
+              <w:rPr>
+                <w:rStyle w:val="Hyperlink"/>
+                <w:b/>
+                <w:bCs/>
+                <w:noProof/>
+                <w:color w:val="auto"/>
+              </w:rPr>
+              <w:t>2.1.1.</w:t>
+            </w:r>
+            <w:r>
+              <w:rPr>
+                <w:b/>
+                <w:bCs/>
+                <w:noProof/>
+              </w:rPr>
+              <w:tab/>
+            </w:r>
+            <w:r>
+              <w:rPr>
+                <w:rStyle w:val="Hyperlink"/>
+                <w:b/>
+                <w:bCs/>
+                <w:noProof/>
+                <w:color w:val="auto"/>
+              </w:rPr>
+              <w:t>Measure Execution Time</w:t>
+            </w:r>
+            <w:r>
+              <w:rPr>
+                <w:b/>
+                <w:bCs/>
+                <w:noProof/>
+                <w:webHidden/>
+              </w:rPr>
+              <w:tab/>
+            </w:r>
+            <w:r>
+              <w:rPr>
+                <w:b/>
+                <w:bCs/>
+                <w:noProof/>
+                <w:webHidden/>
+              </w:rPr>
+              <w:fldChar w:fldCharType="begin"/>
+            </w:r>
+            <w:r>
+              <w:rPr>
+                <w:b/>
+                <w:bCs/>
+                <w:noProof/>
+                <w:webHidden/>
+              </w:rPr>
+              <w:instrText xml:space="preserve"> PAGEREF _Toc196417846 \h </w:instrText>
+            </w:r>
+            <w:r>
+              <w:rPr>
+                <w:b/>
+                <w:bCs/>
+                <w:noProof/>
+                <w:webHidden/>
+              </w:rPr>
+            </w:r>
+            <w:r>
+              <w:rPr>
+                <w:b/>
+                <w:bCs/>
+                <w:noProof/>
+                <w:webHidden/>
+              </w:rPr>
+              <w:fldChar w:fldCharType="separate"/>
+            </w:r>
+            <w:r>
+              <w:rPr>
+                <w:b/>
+                <w:bCs/>
+                <w:noProof/>
+                <w:webHidden/>
+              </w:rPr>
+              <w:t>2</w:t>
+            </w:r>
+            <w:r>
+              <w:rPr>
+                <w:b/>
+                <w:bCs/>
+                <w:noProof/>
+                <w:webHidden/>
+              </w:rPr>
+              <w:fldChar w:fldCharType="end"/>
+            </w:r>
+          </w:hyperlink>
+        </w:p>
+        <w:p>
+          <w:pPr>
+            <w:pStyle w:val="TOC2"/>
+            <w:tabs>
+              <w:tab w:val="left" w:pos="1200"/>
+              <w:tab w:val="right" w:leader="dot" w:pos="10790"/>
+            </w:tabs>
+            <w:rPr>
+              <w:b/>
+              <w:bCs/>
+              <w:noProof/>
+            </w:rPr>
+          </w:pPr>
+          <w:hyperlink w:anchor="_Toc196417847" w:history="1">
+            <w:r>
+              <w:rPr>
+                <w:rStyle w:val="Hyperlink"/>
+                <w:b/>
+                <w:bCs/>
+                <w:noProof/>
+                <w:color w:val="auto"/>
+              </w:rPr>
+              <w:t>2.1.2.</w:t>
+            </w:r>
+            <w:r>
+              <w:rPr>
+                <w:b/>
+                <w:bCs/>
+                <w:noProof/>
+              </w:rPr>
+              <w:tab/>
+            </w:r>
+            <w:r>
+              <w:rPr>
+                <w:rStyle w:val="Hyperlink"/>
+                <w:b/>
+                <w:bCs/>
+                <w:noProof/>
+                <w:color w:val="auto"/>
+              </w:rPr>
+              <w:t>Measure Computation Time &amp; Communication Overhead</w:t>
+            </w:r>
+            <w:r>
+              <w:rPr>
+                <w:b/>
+                <w:bCs/>
+                <w:noProof/>
+                <w:webHidden/>
+              </w:rPr>
+              <w:tab/>
+            </w:r>
+            <w:r>
+              <w:rPr>
+                <w:b/>
+                <w:bCs/>
+                <w:noProof/>
+                <w:webHidden/>
+              </w:rPr>
+              <w:fldChar w:fldCharType="begin"/>
+            </w:r>
+            <w:r>
+              <w:rPr>
+                <w:b/>
+                <w:bCs/>
+                <w:noProof/>
+                <w:webHidden/>
+              </w:rPr>
+              <w:instrText xml:space="preserve"> PAGEREF _Toc196417847 \h </w:instrText>
+            </w:r>
+            <w:r>
+              <w:rPr>
+                <w:b/>
+                <w:bCs/>
+                <w:noProof/>
+                <w:webHidden/>
+              </w:rPr>
+            </w:r>
+            <w:r>
+              <w:rPr>
+                <w:b/>
+                <w:bCs/>
+                <w:noProof/>
+                <w:webHidden/>
+              </w:rPr>
+              <w:fldChar w:fldCharType="separate"/>
+            </w:r>
+            <w:r>
+              <w:rPr>
+                <w:b/>
+                <w:bCs/>
+                <w:noProof/>
+                <w:webHidden/>
+              </w:rPr>
+              <w:t>3</w:t>
+            </w:r>
+            <w:r>
+              <w:rPr>
+                <w:b/>
+                <w:bCs/>
+                <w:noProof/>
+                <w:webHidden/>
+              </w:rPr>
+              <w:fldChar w:fldCharType="end"/>
+            </w:r>
+          </w:hyperlink>
+        </w:p>
+        <w:p>
+          <w:pPr>
+            <w:pStyle w:val="TOC2"/>
+            <w:tabs>
+              <w:tab w:val="left" w:pos="1200"/>
+              <w:tab w:val="right" w:leader="dot" w:pos="10790"/>
+            </w:tabs>
+            <w:rPr>
+              <w:b/>
+              <w:bCs/>
+              <w:noProof/>
+            </w:rPr>
+          </w:pPr>
+          <w:hyperlink w:anchor="_Toc196417848" w:history="1">
+            <w:r>
+              <w:rPr>
+                <w:rStyle w:val="Hyperlink"/>
+                <w:b/>
+                <w:bCs/>
+                <w:noProof/>
+                <w:color w:val="auto"/>
+              </w:rPr>
+              <w:t>2.1.3.</w:t>
+            </w:r>
+            <w:r>
+              <w:rPr>
+                <w:b/>
+                <w:bCs/>
+                <w:noProof/>
+              </w:rPr>
+              <w:tab/>
+            </w:r>
+            <w:r>
+              <w:rPr>
+                <w:rStyle w:val="Hyperlink"/>
+                <w:b/>
+                <w:bCs/>
+                <w:noProof/>
+                <w:color w:val="auto"/>
+              </w:rPr>
+              <w:t>Scalability Analysis</w:t>
+            </w:r>
+            <w:r>
+              <w:rPr>
+                <w:b/>
+                <w:bCs/>
+                <w:noProof/>
+                <w:webHidden/>
+              </w:rPr>
+              <w:tab/>
+            </w:r>
+            <w:r>
+              <w:rPr>
+                <w:b/>
+                <w:bCs/>
+                <w:noProof/>
+                <w:webHidden/>
+              </w:rPr>
+              <w:fldChar w:fldCharType="begin"/>
+            </w:r>
+            <w:r>
+              <w:rPr>
+                <w:b/>
+                <w:bCs/>
+                <w:noProof/>
+                <w:webHidden/>
+              </w:rPr>
+              <w:instrText xml:space="preserve"> PAGEREF _Toc196417848 \h </w:instrText>
+            </w:r>
+            <w:r>
+              <w:rPr>
+                <w:b/>
+                <w:bCs/>
+                <w:noProof/>
+                <w:webHidden/>
+              </w:rPr>
+            </w:r>
+            <w:r>
+              <w:rPr>
+                <w:b/>
+                <w:bCs/>
+                <w:noProof/>
+                <w:webHidden/>
+              </w:rPr>
+              <w:fldChar w:fldCharType="separate"/>
+            </w:r>
+            <w:r>
+              <w:rPr>
+                <w:b/>
+                <w:bCs/>
+                <w:noProof/>
+                <w:webHidden/>
+              </w:rPr>
+              <w:t>4</w:t>
+            </w:r>
+            <w:r>
+              <w:rPr>
+                <w:b/>
+                <w:bCs/>
+                <w:noProof/>
+                <w:webHidden/>
+              </w:rPr>
+              <w:fldChar w:fldCharType="end"/>
+            </w:r>
+          </w:hyperlink>
+        </w:p>
+        <w:p>
+          <w:pPr>
+            <w:pStyle w:val="TOC1"/>
+            <w:tabs>
+              <w:tab w:val="left" w:pos="720"/>
+              <w:tab w:val="right" w:leader="dot" w:pos="10790"/>
+            </w:tabs>
+            <w:rPr>
+              <w:b/>
+              <w:bCs/>
+              <w:noProof/>
+            </w:rPr>
+          </w:pPr>
+          <w:hyperlink w:anchor="_Toc196417849" w:history="1">
+            <w:r>
+              <w:rPr>
+                <w:rStyle w:val="Hyperlink"/>
+                <w:b/>
+                <w:bCs/>
+                <w:noProof/>
+                <w:color w:val="auto"/>
+              </w:rPr>
+              <w:t>2.2.</w:t>
+            </w:r>
+            <w:r>
+              <w:rPr>
+                <w:b/>
+                <w:bCs/>
+                <w:noProof/>
+              </w:rPr>
+              <w:tab/>
+            </w:r>
+            <w:r>
+              <w:rPr>
+                <w:rStyle w:val="Hyperlink"/>
+                <w:b/>
+                <w:bCs/>
+                <w:noProof/>
+                <w:color w:val="auto"/>
+              </w:rPr>
+              <w:t>Discussion and analysis of results</w:t>
+            </w:r>
+            <w:r>
+              <w:rPr>
+                <w:b/>
+                <w:bCs/>
+                <w:noProof/>
+                <w:webHidden/>
+              </w:rPr>
+              <w:tab/>
+            </w:r>
+            <w:r>
+              <w:rPr>
+                <w:b/>
+                <w:bCs/>
+                <w:noProof/>
+                <w:webHidden/>
+              </w:rPr>
+              <w:fldChar w:fldCharType="begin"/>
+            </w:r>
+            <w:r>
+              <w:rPr>
+                <w:b/>
+                <w:bCs/>
+                <w:noProof/>
+                <w:webHidden/>
+              </w:rPr>
+              <w:instrText xml:space="preserve"> PAGEREF _Toc196417849 \h </w:instrText>
+            </w:r>
+            <w:r>
+              <w:rPr>
+                <w:b/>
+                <w:bCs/>
+                <w:noProof/>
+                <w:webHidden/>
+              </w:rPr>
+            </w:r>
+            <w:r>
+              <w:rPr>
+                <w:b/>
+                <w:bCs/>
+                <w:noProof/>
+                <w:webHidden/>
+              </w:rPr>
+              <w:fldChar w:fldCharType="separate"/>
+            </w:r>
+            <w:r>
+              <w:rPr>
+                <w:b/>
+                <w:bCs/>
+                <w:noProof/>
+                <w:webHidden/>
+              </w:rPr>
+              <w:t>8</w:t>
+            </w:r>
+            <w:r>
+              <w:rPr>
+                <w:b/>
+                <w:bCs/>
+                <w:noProof/>
+                <w:webHidden/>
+              </w:rPr>
+              <w:fldChar w:fldCharType="end"/>
+            </w:r>
+          </w:hyperlink>
+        </w:p>
+        <w:p>
+          <w:pPr>
+            <w:pStyle w:val="TOC2"/>
+            <w:tabs>
+              <w:tab w:val="left" w:pos="1200"/>
+              <w:tab w:val="right" w:leader="dot" w:pos="10790"/>
+            </w:tabs>
+            <w:rPr>
+              <w:b/>
+              <w:bCs/>
+              <w:noProof/>
+            </w:rPr>
+          </w:pPr>
+          <w:hyperlink w:anchor="_Toc196417850" w:history="1">
+            <w:r>
+              <w:rPr>
+                <w:rStyle w:val="Hyperlink"/>
+                <w:b/>
+                <w:bCs/>
+                <w:noProof/>
+                <w:color w:val="auto"/>
+              </w:rPr>
+              <w:t>2.2.1.</w:t>
+            </w:r>
+            <w:r>
+              <w:rPr>
+                <w:b/>
+                <w:bCs/>
+                <w:noProof/>
+              </w:rPr>
+              <w:tab/>
+            </w:r>
+            <w:r>
+              <w:rPr>
+                <w:rStyle w:val="Hyperlink"/>
+                <w:b/>
+                <w:bCs/>
+                <w:noProof/>
+                <w:color w:val="auto"/>
+              </w:rPr>
+              <w:t>Comparative Analysis of Sorting Methods</w:t>
+            </w:r>
+            <w:r>
+              <w:rPr>
+                <w:b/>
+                <w:bCs/>
+                <w:noProof/>
+                <w:webHidden/>
+              </w:rPr>
+              <w:tab/>
+            </w:r>
+            <w:r>
+              <w:rPr>
+                <w:b/>
+                <w:bCs/>
+                <w:noProof/>
+                <w:webHidden/>
+              </w:rPr>
+              <w:fldChar w:fldCharType="begin"/>
+            </w:r>
+            <w:r>
+              <w:rPr>
+                <w:b/>
+                <w:bCs/>
+                <w:noProof/>
+                <w:webHidden/>
+              </w:rPr>
+              <w:instrText xml:space="preserve"> PAGEREF _Toc196417850 \h </w:instrText>
+            </w:r>
+            <w:r>
+              <w:rPr>
+                <w:b/>
+                <w:bCs/>
+                <w:noProof/>
+                <w:webHidden/>
+              </w:rPr>
+            </w:r>
+            <w:r>
+              <w:rPr>
+                <w:b/>
+                <w:bCs/>
+                <w:noProof/>
+                <w:webHidden/>
+              </w:rPr>
+              <w:fldChar w:fldCharType="separate"/>
+            </w:r>
+            <w:r>
+              <w:rPr>
+                <w:b/>
+                <w:bCs/>
+                <w:noProof/>
+                <w:webHidden/>
+              </w:rPr>
+              <w:t>8</w:t>
+            </w:r>
+            <w:r>
+              <w:rPr>
+                <w:b/>
+                <w:bCs/>
+                <w:noProof/>
+                <w:webHidden/>
+              </w:rPr>
+              <w:fldChar w:fldCharType="end"/>
+            </w:r>
+          </w:hyperlink>
+        </w:p>
+        <w:p>
+          <w:pPr>
+            <w:pStyle w:val="TOC2"/>
+            <w:tabs>
+              <w:tab w:val="left" w:pos="1200"/>
+              <w:tab w:val="right" w:leader="dot" w:pos="10790"/>
+            </w:tabs>
+            <w:rPr>
+              <w:b/>
+              <w:bCs/>
+              <w:noProof/>
+            </w:rPr>
+          </w:pPr>
+          <w:hyperlink w:anchor="_Toc196417851" w:history="1">
+            <w:r>
+              <w:rPr>
+                <w:rStyle w:val="Hyperlink"/>
+                <w:b/>
+                <w:bCs/>
+                <w:noProof/>
+                <w:color w:val="auto"/>
+              </w:rPr>
+              <w:t>2.2.2.</w:t>
+            </w:r>
+            <w:r>
+              <w:rPr>
+                <w:b/>
+                <w:bCs/>
+                <w:noProof/>
+              </w:rPr>
+              <w:tab/>
+            </w:r>
+            <w:r>
+              <w:rPr>
+                <w:rStyle w:val="Hyperlink"/>
+                <w:b/>
+                <w:bCs/>
+                <w:noProof/>
+                <w:color w:val="auto"/>
+              </w:rPr>
+              <w:t>Discussion of Communication Overhead</w:t>
+            </w:r>
+            <w:r>
+              <w:rPr>
+                <w:b/>
+                <w:bCs/>
+                <w:noProof/>
+                <w:webHidden/>
+              </w:rPr>
+              <w:tab/>
+            </w:r>
+            <w:r>
+              <w:rPr>
+                <w:b/>
+                <w:bCs/>
+                <w:noProof/>
+                <w:webHidden/>
+              </w:rPr>
+              <w:fldChar w:fldCharType="begin"/>
+            </w:r>
+            <w:r>
+              <w:rPr>
+                <w:b/>
+                <w:bCs/>
+                <w:noProof/>
+                <w:webHidden/>
+              </w:rPr>
+              <w:instrText xml:space="preserve"> PAGEREF _Toc196417851 \h </w:instrText>
+            </w:r>
+            <w:r>
+              <w:rPr>
+                <w:b/>
+                <w:bCs/>
+                <w:noProof/>
+                <w:webHidden/>
+              </w:rPr>
+            </w:r>
+            <w:r>
+              <w:rPr>
+                <w:b/>
+                <w:bCs/>
+                <w:noProof/>
+                <w:webHidden/>
+              </w:rPr>
+              <w:fldChar w:fldCharType="separate"/>
+            </w:r>
+            <w:r>
+              <w:rPr>
+                <w:b/>
+                <w:bCs/>
+                <w:noProof/>
+                <w:webHidden/>
+              </w:rPr>
+              <w:t>9</w:t>
+            </w:r>
+            <w:r>
+              <w:rPr>
+                <w:b/>
+                <w:bCs/>
+                <w:noProof/>
+                <w:webHidden/>
+              </w:rPr>
+              <w:fldChar w:fldCharType="end"/>
+            </w:r>
+          </w:hyperlink>
+        </w:p>
+        <w:p>
+          <w:pPr>
+            <w:pStyle w:val="TOC2"/>
+            <w:tabs>
+              <w:tab w:val="left" w:pos="1200"/>
+              <w:tab w:val="right" w:leader="dot" w:pos="10790"/>
+            </w:tabs>
+            <w:rPr>
+              <w:b/>
+              <w:bCs/>
+              <w:noProof/>
+            </w:rPr>
+          </w:pPr>
+          <w:hyperlink w:anchor="_Toc196417852" w:history="1">
+            <w:r>
+              <w:rPr>
+                <w:rStyle w:val="Hyperlink"/>
+                <w:b/>
+                <w:bCs/>
+                <w:noProof/>
+                <w:color w:val="auto"/>
+              </w:rPr>
+              <w:t>2.2.3.</w:t>
+            </w:r>
+            <w:r>
+              <w:rPr>
+                <w:b/>
+                <w:bCs/>
+                <w:noProof/>
+              </w:rPr>
+              <w:tab/>
+            </w:r>
+            <w:r>
+              <w:rPr>
+                <w:rStyle w:val="Hyperlink"/>
+                <w:b/>
+                <w:bCs/>
+                <w:noProof/>
+                <w:color w:val="auto"/>
+              </w:rPr>
+              <w:t>Analysis of Computational Time and Bottlenecks</w:t>
+            </w:r>
+            <w:r>
+              <w:rPr>
+                <w:b/>
+                <w:bCs/>
+                <w:noProof/>
+                <w:webHidden/>
+              </w:rPr>
+              <w:tab/>
+            </w:r>
+            <w:r>
+              <w:rPr>
+                <w:b/>
+                <w:bCs/>
+                <w:noProof/>
+                <w:webHidden/>
+              </w:rPr>
+              <w:fldChar w:fldCharType="begin"/>
+            </w:r>
+            <w:r>
+              <w:rPr>
+                <w:b/>
+                <w:bCs/>
+                <w:noProof/>
+                <w:webHidden/>
+              </w:rPr>
+              <w:instrText xml:space="preserve"> PAGEREF _Toc196417852 \h </w:instrText>
+            </w:r>
+            <w:r>
+              <w:rPr>
+                <w:b/>
+                <w:bCs/>
+                <w:noProof/>
+                <w:webHidden/>
+              </w:rPr>
+            </w:r>
+            <w:r>
+              <w:rPr>
+                <w:b/>
+                <w:bCs/>
+                <w:noProof/>
+                <w:webHidden/>
+              </w:rPr>
+              <w:fldChar w:fldCharType="separate"/>
+            </w:r>
+            <w:r>
+              <w:rPr>
+                <w:b/>
+                <w:bCs/>
+                <w:noProof/>
+                <w:webHidden/>
+              </w:rPr>
+              <w:t>9</w:t>
+            </w:r>
+            <w:r>
+              <w:rPr>
+                <w:b/>
+                <w:bCs/>
+                <w:noProof/>
+                <w:webHidden/>
+              </w:rPr>
+              <w:fldChar w:fldCharType="end"/>
+            </w:r>
+          </w:hyperlink>
+        </w:p>
+        <w:p>
+          <w:pPr>
+            <w:pStyle w:val="TOC2"/>
+            <w:tabs>
+              <w:tab w:val="left" w:pos="1200"/>
+              <w:tab w:val="right" w:leader="dot" w:pos="10790"/>
+            </w:tabs>
+            <w:rPr>
+              <w:b/>
+              <w:bCs/>
+              <w:noProof/>
+            </w:rPr>
+          </w:pPr>
+          <w:hyperlink w:anchor="_Toc196417853" w:history="1">
+            <w:r>
+              <w:rPr>
+                <w:rStyle w:val="Hyperlink"/>
+                <w:b/>
+                <w:bCs/>
+                <w:noProof/>
+                <w:color w:val="auto"/>
+              </w:rPr>
+              <w:t>2.2.4.</w:t>
+            </w:r>
+            <w:r>
+              <w:rPr>
+                <w:b/>
+                <w:bCs/>
+                <w:noProof/>
+              </w:rPr>
+              <w:tab/>
+            </w:r>
+            <w:r>
+              <w:rPr>
+                <w:rStyle w:val="Hyperlink"/>
+                <w:b/>
+                <w:bCs/>
+                <w:noProof/>
+                <w:color w:val="auto"/>
+              </w:rPr>
+              <w:t>Speedup and Efficiency Evaluation</w:t>
+            </w:r>
+            <w:r>
+              <w:rPr>
+                <w:b/>
+                <w:bCs/>
+                <w:noProof/>
+                <w:webHidden/>
+              </w:rPr>
+              <w:tab/>
+            </w:r>
+            <w:r>
+              <w:rPr>
+                <w:b/>
+                <w:bCs/>
+                <w:noProof/>
+                <w:webHidden/>
+              </w:rPr>
+              <w:fldChar w:fldCharType="begin"/>
+            </w:r>
+            <w:r>
+              <w:rPr>
+                <w:b/>
+                <w:bCs/>
+                <w:noProof/>
+                <w:webHidden/>
+              </w:rPr>
+              <w:instrText xml:space="preserve"> PAGEREF _Toc196417853 \h </w:instrText>
+            </w:r>
+            <w:r>
+              <w:rPr>
+                <w:b/>
+                <w:bCs/>
+                <w:noProof/>
+                <w:webHidden/>
+              </w:rPr>
+            </w:r>
+            <w:r>
+              <w:rPr>
+                <w:b/>
+                <w:bCs/>
+                <w:noProof/>
+                <w:webHidden/>
+              </w:rPr>
+              <w:fldChar w:fldCharType="separate"/>
+            </w:r>
+            <w:r>
+              <w:rPr>
+                <w:b/>
+                <w:bCs/>
+                <w:noProof/>
+                <w:webHidden/>
+              </w:rPr>
+              <w:t>10</w:t>
+            </w:r>
+            <w:r>
+              <w:rPr>
+                <w:b/>
+                <w:bCs/>
+                <w:noProof/>
+                <w:webHidden/>
+              </w:rPr>
+              <w:fldChar w:fldCharType="end"/>
+            </w:r>
+          </w:hyperlink>
+        </w:p>
+        <w:p>
+          <w:pPr>
+            <w:pStyle w:val="TOC2"/>
+            <w:tabs>
+              <w:tab w:val="left" w:pos="1200"/>
+              <w:tab w:val="right" w:leader="dot" w:pos="10790"/>
+            </w:tabs>
+            <w:rPr>
+              <w:b/>
+              <w:bCs/>
+              <w:noProof/>
+            </w:rPr>
+          </w:pPr>
+          <w:hyperlink w:anchor="_Toc196417854" w:history="1">
+            <w:r>
+              <w:rPr>
+                <w:rStyle w:val="Hyperlink"/>
+                <w:b/>
+                <w:bCs/>
+                <w:noProof/>
+                <w:color w:val="auto"/>
+              </w:rPr>
+              <w:t>2.2.5.</w:t>
+            </w:r>
+            <w:r>
+              <w:rPr>
+                <w:b/>
+                <w:bCs/>
+                <w:noProof/>
+              </w:rPr>
+              <w:tab/>
+            </w:r>
+            <w:r>
+              <w:rPr>
+                <w:rStyle w:val="Hyperlink"/>
+                <w:b/>
+                <w:bCs/>
+                <w:noProof/>
+                <w:color w:val="auto"/>
+              </w:rPr>
+              <w:t>Possible Inefficiencies and Suggestions for Improvement</w:t>
+            </w:r>
+            <w:r>
+              <w:rPr>
+                <w:b/>
+                <w:bCs/>
+                <w:noProof/>
+                <w:webHidden/>
+              </w:rPr>
+              <w:tab/>
+            </w:r>
+            <w:r>
+              <w:rPr>
+                <w:b/>
+                <w:bCs/>
+                <w:noProof/>
+                <w:webHidden/>
+              </w:rPr>
+              <w:fldChar w:fldCharType="begin"/>
+            </w:r>
+            <w:r>
+              <w:rPr>
+                <w:b/>
+                <w:bCs/>
+                <w:noProof/>
+                <w:webHidden/>
+              </w:rPr>
+              <w:instrText xml:space="preserve"> PAGEREF _Toc196417854 \h </w:instrText>
+            </w:r>
+            <w:r>
+              <w:rPr>
+                <w:b/>
+                <w:bCs/>
+                <w:noProof/>
+                <w:webHidden/>
+              </w:rPr>
+            </w:r>
+            <w:r>
+              <w:rPr>
+                <w:b/>
+                <w:bCs/>
+                <w:noProof/>
+                <w:webHidden/>
+              </w:rPr>
+              <w:fldChar w:fldCharType="separate"/>
+            </w:r>
+            <w:r>
+              <w:rPr>
+                <w:b/>
+                <w:bCs/>
+                <w:noProof/>
+                <w:webHidden/>
+              </w:rPr>
+              <w:t>10</w:t>
+            </w:r>
+            <w:r>
+              <w:rPr>
+                <w:b/>
+                <w:bCs/>
+                <w:noProof/>
+                <w:webHidden/>
+              </w:rPr>
+              <w:fldChar w:fldCharType="end"/>
+            </w:r>
+          </w:hyperlink>
+        </w:p>
+        <w:p>
+          <w:pPr>
+            <w:rPr>
+              <w:b/>
+              <w:bCs/>
+              <w:noProof/>
+            </w:rPr>
+          </w:pPr>
+          <w:r>
+            <w:rPr>
+              <w:b/>
+              <w:bCs/>
+              <w:noProof/>
+            </w:rPr>
+            <w:fldChar w:fldCharType="end"/>
+          </w:r>
+        </w:p>
+      </w:sdtContent>
+    </w:sdt>
     <w:p>
-      <w:pPr>
-        <w:rPr>
-          <w:rFonts w:ascii="Lucida Sans" w:hAnsi="Lucida Sans"/>
-        </w:rPr>
-      </w:pPr>
-      <w:r>
-        <w:rPr>
-          <w:rFonts w:ascii="Lucida Sans" w:hAnsi="Lucida Sans"/>
-        </w:rPr>
-        <w:pict w14:anchorId="7806877A">
-          <v:rect id="_x0000_i1025" style="width:0;height:1.5pt" o:hralign="center" o:hrstd="t" o:hr="t" fillcolor="#a0a0a0" stroked="f"/>
-        </w:pict>
-      </w:r>
-    </w:p>
-    <w:p>
-      <w:pPr>
-        <w:rPr>
-          <w:rFonts w:ascii="Lucida Sans" w:hAnsi="Lucida Sans"/>
-          <w:b/>
-          <w:bCs/>
-          <w:i/>
-          <w:iCs/>
-        </w:rPr>
-      </w:pPr>
-      <w:r>
-        <w:rPr>
-          <w:rFonts w:ascii="Lucida Sans" w:hAnsi="Lucida Sans"/>
-        </w:rPr>
-        <w:t>2.</w:t>
-      </w:r>
-      <w:r>
-        <w:rPr>
-          <w:rFonts w:ascii="Lucida Sans" w:hAnsi="Lucida Sans"/>
-        </w:rPr>
-        <w:t xml:space="preserve">1. </w:t>
-      </w:r>
-      <w:r>
-        <w:rPr>
-          <w:rFonts w:ascii="Lucida Sans" w:hAnsi="Lucida Sans"/>
-          <w:b/>
-          <w:bCs/>
-          <w:i/>
-          <w:iCs/>
-        </w:rPr>
-        <w:t>Execution times, communication times, and processing times</w:t>
-      </w:r>
-    </w:p>
-    <w:p>
-      <w:pPr>
-        <w:rPr>
-          <w:rFonts w:ascii="Lucida Sans" w:hAnsi="Lucida Sans"/>
-        </w:rPr>
-      </w:pPr>
-      <w:r>
-        <w:rPr>
-          <w:rFonts w:ascii="Lucida Sans" w:hAnsi="Lucida Sans"/>
-        </w:rPr>
-        <w:t xml:space="preserve">2.1.1. </w:t>
-      </w:r>
-      <w:r>
-        <w:rPr>
-          <w:rFonts w:ascii="Lucida Sans" w:hAnsi="Lucida Sans"/>
-        </w:rPr>
-        <w:t>Measure Execution Time</w:t>
-      </w:r>
-    </w:p>
-    <w:p>
-      <w:pPr>
-        <w:rPr>
-          <w:rFonts w:ascii="Lucida Sans" w:hAnsi="Lucida Sans"/>
-        </w:rPr>
-      </w:pPr>
-      <w:r>
-        <w:rPr>
-          <w:rFonts w:ascii="Lucida Sans" w:hAnsi="Lucida Sans"/>
-        </w:rPr>
-        <w:t xml:space="preserve">2.1.2. </w:t>
-      </w:r>
-      <w:r>
-        <w:rPr>
-          <w:rFonts w:ascii="Lucida Sans" w:hAnsi="Lucida Sans"/>
-        </w:rPr>
-        <w:t>Measure Computation Time</w:t>
-      </w:r>
-      <w:r>
-        <w:rPr>
-          <w:rFonts w:ascii="Lucida Sans" w:hAnsi="Lucida Sans"/>
-        </w:rPr>
-        <w:t xml:space="preserve"> &amp; Communication Overhead</w:t>
-      </w:r>
-    </w:p>
-    <w:p>
-      <w:pPr>
-        <w:rPr>
-          <w:rFonts w:ascii="Lucida Sans" w:hAnsi="Lucida Sans"/>
-        </w:rPr>
-      </w:pPr>
-      <w:r>
-        <w:rPr>
-          <w:rFonts w:ascii="Lucida Sans" w:hAnsi="Lucida Sans"/>
-        </w:rPr>
-        <w:t>2.1.3.</w:t>
-      </w:r>
-      <w:r>
-        <w:t xml:space="preserve"> </w:t>
-      </w:r>
-      <w:r>
-        <w:t xml:space="preserve"> </w:t>
-      </w:r>
-      <w:r>
-        <w:rPr>
-          <w:rFonts w:ascii="Lucida Sans" w:hAnsi="Lucida Sans"/>
-        </w:rPr>
-        <w:t>Scalability Analysis</w:t>
-      </w:r>
-    </w:p>
-    <w:p>
-      <w:pPr>
-        <w:rPr>
-          <w:rFonts w:ascii="Lucida Sans" w:hAnsi="Lucida Sans"/>
-        </w:rPr>
-      </w:pPr>
-      <w:r>
-        <w:rPr>
-          <w:rFonts w:ascii="Lucida Sans" w:hAnsi="Lucida Sans"/>
-        </w:rPr>
-        <w:t>2.</w:t>
-      </w:r>
-      <w:r>
-        <w:rPr>
-          <w:rFonts w:ascii="Lucida Sans" w:hAnsi="Lucida Sans"/>
-        </w:rPr>
-        <w:t xml:space="preserve">2. </w:t>
-      </w:r>
-      <w:r>
-        <w:rPr>
-          <w:rFonts w:ascii="Lucida Sans" w:hAnsi="Lucida Sans"/>
-          <w:b/>
-          <w:bCs/>
-          <w:i/>
-          <w:iCs/>
-        </w:rPr>
-        <w:t>Discussion and analysis of results</w:t>
-      </w:r>
-    </w:p>
-    <w:p>
-      <w:pPr>
-        <w:rPr>
-          <w:rFonts w:ascii="Lucida Sans" w:hAnsi="Lucida Sans"/>
-        </w:rPr>
-      </w:pPr>
-      <w:r>
-        <w:rPr>
-          <w:rFonts w:ascii="Lucida Sans" w:hAnsi="Lucida Sans"/>
-        </w:rPr>
-        <w:t xml:space="preserve">2.2.1. </w:t>
-      </w:r>
-      <w:r>
-        <w:rPr>
-          <w:rFonts w:ascii="Lucida Sans" w:hAnsi="Lucida Sans"/>
-        </w:rPr>
-        <w:t>Comparative Analysis of Sorting Methods</w:t>
-      </w:r>
-    </w:p>
-    <w:p>
-      <w:pPr>
-        <w:rPr>
-          <w:rFonts w:ascii="Lucida Sans" w:hAnsi="Lucida Sans"/>
-        </w:rPr>
-      </w:pPr>
-      <w:r>
-        <w:rPr>
-          <w:rFonts w:ascii="Lucida Sans" w:hAnsi="Lucida Sans"/>
-        </w:rPr>
-        <w:t xml:space="preserve">2.2.2. </w:t>
-      </w:r>
-      <w:r>
-        <w:rPr>
-          <w:rFonts w:ascii="Lucida Sans" w:hAnsi="Lucida Sans"/>
-        </w:rPr>
-        <w:t>Discussion of Communication Overhead</w:t>
-      </w:r>
-    </w:p>
-    <w:p>
-      <w:pPr>
-        <w:rPr>
-          <w:rFonts w:ascii="Lucida Sans" w:hAnsi="Lucida Sans"/>
-        </w:rPr>
-      </w:pPr>
-      <w:r>
-        <w:rPr>
-          <w:rFonts w:ascii="Lucida Sans" w:hAnsi="Lucida Sans"/>
-        </w:rPr>
-        <w:t xml:space="preserve">2.2.3. </w:t>
-      </w:r>
-      <w:r>
-        <w:rPr>
-          <w:rFonts w:ascii="Lucida Sans" w:hAnsi="Lucida Sans"/>
-        </w:rPr>
-        <w:t>Analysis of Computational Time and Bottlenecks</w:t>
-      </w:r>
-    </w:p>
-    <w:p>
-      <w:pPr>
-        <w:rPr>
-          <w:rFonts w:ascii="Lucida Sans" w:hAnsi="Lucida Sans"/>
-        </w:rPr>
-      </w:pPr>
-      <w:r>
-        <w:rPr>
-          <w:rFonts w:ascii="Lucida Sans" w:hAnsi="Lucida Sans"/>
-        </w:rPr>
-        <w:t xml:space="preserve">2.2.4. </w:t>
-      </w:r>
-      <w:r>
-        <w:rPr>
-          <w:rFonts w:ascii="Lucida Sans" w:hAnsi="Lucida Sans"/>
-        </w:rPr>
-        <w:t>Speedup and Efficiency Evaluation</w:t>
-      </w:r>
-    </w:p>
-    <w:p>
-      <w:pPr>
-        <w:rPr>
-          <w:rFonts w:ascii="Lucida Sans" w:hAnsi="Lucida Sans"/>
-        </w:rPr>
-      </w:pPr>
-      <w:r>
-        <w:rPr>
-          <w:rFonts w:ascii="Lucida Sans" w:hAnsi="Lucida Sans"/>
-        </w:rPr>
-        <w:t xml:space="preserve">2.2.5. </w:t>
-      </w:r>
-      <w:r>
-        <w:rPr>
-          <w:rFonts w:ascii="Lucida Sans" w:hAnsi="Lucida Sans"/>
-        </w:rPr>
-        <w:t>Possible Inefficiencies and Suggestions for Improvement</w:t>
-      </w:r>
-    </w:p>
-    <w:p>
-      <w:pPr>
-        <w:tabs>
-          <w:tab w:val="left" w:pos="6265"/>
-        </w:tabs>
-        <w:rPr>
-          <w:rFonts w:ascii="Lucida Sans" w:hAnsi="Lucida Sans"/>
-        </w:rPr>
-      </w:pPr>
-      <w:r>
-        <w:rPr>
-          <w:rFonts w:ascii="Lucida Sans" w:hAnsi="Lucida Sans"/>
-        </w:rPr>
+      <w:r>
+        <w:rPr>
+          <w:rFonts w:ascii="Lucida Sans" w:hAnsi="Lucida Sans"/>
+        </w:rPr>
+        <w:lastRenderedPageBreak/>
         <w:tab/>
       </w:r>
     </w:p>
@@ -887,7 +1758,6 @@
           <w:sz w:val="32"/>
           <w:szCs w:val="32"/>
         </w:rPr>
-        <w:lastRenderedPageBreak/>
         <w:t>Evaluation and discussion of performance results</w:t>
       </w:r>
     </w:p>
@@ -900,56 +1770,229 @@
     </w:p>
     <w:p>
       <w:pPr>
+        <w:pStyle w:val="Heading1"/>
+      </w:pPr>
+      <w:bookmarkStart w:id="0" w:name="_Toc196417845"/>
+      <w:r>
+        <w:t>Execution times, communication times, and processing times</w:t>
+      </w:r>
+      <w:bookmarkEnd w:id="0"/>
+    </w:p>
+    <w:p>
+      <w:pPr>
         <w:pStyle w:val="ListParagraph"/>
-        <w:numPr>
-          <w:ilvl w:val="1"/>
-          <w:numId w:val="14"/>
-        </w:numPr>
+        <w:ind w:left="0"/>
+        <w:rPr>
+          <w:rFonts w:ascii="Lucida Sans" w:hAnsi="Lucida Sans"/>
+        </w:rPr>
+      </w:pPr>
+    </w:p>
+    <w:p>
+      <w:pPr>
+        <w:pStyle w:val="ListParagraph"/>
+        <w:ind w:left="0"/>
+        <w:rPr>
+          <w:rFonts w:ascii="Lucida Sans" w:hAnsi="Lucida Sans"/>
+        </w:rPr>
+      </w:pPr>
+      <w:r>
+        <w:rPr>
+          <w:rFonts w:ascii="Lucida Sans" w:hAnsi="Lucida Sans"/>
+        </w:rPr>
+        <w:t>The execution and computation time, as well as the communication overhead, were measured as follows:</w:t>
+      </w:r>
+    </w:p>
+    <w:p>
+      <w:pPr>
+        <w:rPr>
+          <w:rFonts w:ascii="Lucida Sans" w:hAnsi="Lucida Sans"/>
+        </w:rPr>
+      </w:pPr>
+      <w:r>
+        <w:rPr>
+          <w:rFonts w:ascii="Lucida Sans" w:hAnsi="Lucida Sans"/>
+        </w:rPr>
+        <w:t xml:space="preserve">The </w:t>
+      </w:r>
+      <w:r>
         <w:rPr>
           <w:rFonts w:ascii="Lucida Sans" w:hAnsi="Lucida Sans"/>
           <w:b/>
           <w:bCs/>
-          <w:i/>
-          <w:iCs/>
-          <w:sz w:val="28"/>
-          <w:szCs w:val="28"/>
-        </w:rPr>
-      </w:pPr>
+        </w:rPr>
+        <w:t>Bucket</w:t>
+      </w:r>
+      <w:r>
+        <w:rPr>
+          <w:rFonts w:ascii="Lucida Sans" w:hAnsi="Lucida Sans"/>
+        </w:rPr>
+        <w:t xml:space="preserve"> Sort, </w:t>
+      </w:r>
       <w:r>
         <w:rPr>
           <w:rFonts w:ascii="Lucida Sans" w:hAnsi="Lucida Sans"/>
           <w:b/>
           <w:bCs/>
-          <w:i/>
-          <w:iCs/>
-          <w:sz w:val="28"/>
-          <w:szCs w:val="28"/>
-        </w:rPr>
-        <w:t>Execution times, communication times, and processing times</w:t>
+        </w:rPr>
+        <w:t>Odd-Even</w:t>
+      </w:r>
+      <w:r>
+        <w:rPr>
+          <w:rFonts w:ascii="Lucida Sans" w:hAnsi="Lucida Sans"/>
+        </w:rPr>
+        <w:t xml:space="preserve"> Sort, and </w:t>
+      </w:r>
+      <w:r>
+        <w:rPr>
+          <w:rFonts w:ascii="Lucida Sans" w:hAnsi="Lucida Sans"/>
+          <w:b/>
+          <w:bCs/>
+        </w:rPr>
+        <w:t>Shell</w:t>
+      </w:r>
+      <w:r>
+        <w:rPr>
+          <w:rFonts w:ascii="Lucida Sans" w:hAnsi="Lucida Sans"/>
+        </w:rPr>
+        <w:t xml:space="preserve"> Sort algorithms were tested using two, four, and eight (my device’s maximum) cores. Then, for each core configuration the algorithm was tested three times to ensure data consistency. All these three algorithms were tested on an array of 1.000.000 elements and on an array of 10.000.000 elements, which are stored in two separate files.</w:t>
       </w:r>
     </w:p>
     <w:p>
       <w:pPr>
-        <w:pStyle w:val="ListParagraph"/>
-        <w:ind w:left="0"/>
-        <w:rPr>
-          <w:rFonts w:ascii="Lucida Sans" w:hAnsi="Lucida Sans"/>
-        </w:rPr>
-      </w:pPr>
+        <w:rPr>
+          <w:rFonts w:ascii="Lucida Sans" w:hAnsi="Lucida Sans"/>
+        </w:rPr>
+      </w:pPr>
+      <w:r>
+        <w:rPr>
+          <w:rFonts w:ascii="Lucida Sans" w:hAnsi="Lucida Sans"/>
+        </w:rPr>
+        <w:t xml:space="preserve">The </w:t>
+      </w:r>
+      <w:r>
+        <w:rPr>
+          <w:rFonts w:ascii="Lucida Sans" w:hAnsi="Lucida Sans"/>
+          <w:b/>
+          <w:bCs/>
+        </w:rPr>
+        <w:t>Direct</w:t>
+      </w:r>
+      <w:r>
+        <w:rPr>
+          <w:rFonts w:ascii="Lucida Sans" w:hAnsi="Lucida Sans"/>
+        </w:rPr>
+        <w:t xml:space="preserve"> (Selection) Sort was tested only on </w:t>
+      </w:r>
+      <w:r>
+        <w:rPr>
+          <w:rFonts w:ascii="Lucida Sans" w:hAnsi="Lucida Sans"/>
+        </w:rPr>
+        <w:t>an</w:t>
+      </w:r>
+      <w:r>
+        <w:rPr>
+          <w:rFonts w:ascii="Lucida Sans" w:hAnsi="Lucida Sans"/>
+        </w:rPr>
+        <w:t xml:space="preserve"> array of 1.000.000 elements, using two, four, and eight cores. </w:t>
+      </w:r>
+      <w:r>
+        <w:rPr>
+          <w:rFonts w:ascii="Lucida Sans" w:hAnsi="Lucida Sans"/>
+        </w:rPr>
+        <w:t>E</w:t>
+      </w:r>
+      <w:r>
+        <w:rPr>
+          <w:rFonts w:ascii="Lucida Sans" w:hAnsi="Lucida Sans"/>
+        </w:rPr>
+        <w:t>ach core configuration was tested three times</w:t>
+      </w:r>
+      <w:r>
+        <w:rPr>
+          <w:rFonts w:ascii="Lucida Sans" w:hAnsi="Lucida Sans"/>
+        </w:rPr>
+        <w:t>.</w:t>
+      </w:r>
+      <w:r>
+        <w:rPr>
+          <w:rFonts w:ascii="Lucida Sans" w:hAnsi="Lucida Sans"/>
+        </w:rPr>
+        <w:t xml:space="preserve"> </w:t>
+      </w:r>
     </w:p>
     <w:p>
       <w:pPr>
-        <w:pStyle w:val="ListParagraph"/>
-        <w:ind w:left="0"/>
-        <w:rPr>
-          <w:rFonts w:ascii="Lucida Sans" w:hAnsi="Lucida Sans"/>
-        </w:rPr>
-      </w:pPr>
-      <w:r>
-        <w:rPr>
-          <w:rFonts w:ascii="Lucida Sans" w:hAnsi="Lucida Sans"/>
-        </w:rPr>
-        <w:t>The execution and computation time, as well as the communication overhead, were measured as follows:</w:t>
+        <w:rPr>
+          <w:rFonts w:ascii="Lucida Sans" w:hAnsi="Lucida Sans"/>
+        </w:rPr>
+      </w:pPr>
+      <w:r>
+        <w:rPr>
+          <w:rFonts w:ascii="Lucida Sans" w:hAnsi="Lucida Sans"/>
+        </w:rPr>
+        <w:t xml:space="preserve">The </w:t>
+      </w:r>
+      <w:r>
+        <w:rPr>
+          <w:rFonts w:ascii="Lucida Sans" w:hAnsi="Lucida Sans"/>
+          <w:b/>
+          <w:bCs/>
+        </w:rPr>
+        <w:t>Ranking</w:t>
+      </w:r>
+      <w:r>
+        <w:rPr>
+          <w:rFonts w:ascii="Lucida Sans" w:hAnsi="Lucida Sans"/>
+        </w:rPr>
+        <w:t xml:space="preserve"> Sort algorithm was tested on an array of 1.000.000 elements using two, four, and eight cores. Each core configuration was tested once. I made this decision because the execution time with eight cores was already </w:t>
+      </w:r>
+      <w:r>
+        <w:rPr>
+          <w:rFonts w:ascii="Lucida Sans" w:hAnsi="Lucida Sans"/>
+        </w:rPr>
+        <w:t xml:space="preserve">past the </w:t>
+      </w:r>
+      <w:r>
+        <w:rPr>
+          <w:rFonts w:ascii="Lucida Sans" w:hAnsi="Lucida Sans"/>
+        </w:rPr>
+        <w:t>thirty-minute</w:t>
+      </w:r>
+      <w:r>
+        <w:rPr>
+          <w:rFonts w:ascii="Lucida Sans" w:hAnsi="Lucida Sans"/>
+        </w:rPr>
+        <w:t xml:space="preserve"> mark</w:t>
+      </w:r>
+      <w:r>
+        <w:rPr>
+          <w:rFonts w:ascii="Lucida Sans" w:hAnsi="Lucida Sans"/>
+        </w:rPr>
+        <w:t xml:space="preserve">, and in my previous </w:t>
+      </w:r>
+      <w:r>
+        <w:rPr>
+          <w:rFonts w:ascii="Lucida Sans" w:hAnsi="Lucida Sans"/>
+        </w:rPr>
+        <w:t>runs</w:t>
+      </w:r>
+      <w:r>
+        <w:rPr>
+          <w:rFonts w:ascii="Lucida Sans" w:hAnsi="Lucida Sans"/>
+        </w:rPr>
+        <w:t xml:space="preserve"> where I was only measuring the execution time, the result was similar, and therefore concluded the differences in minutes</w:t>
+      </w:r>
+      <w:r>
+        <w:rPr>
+          <w:rFonts w:ascii="Lucida Sans" w:hAnsi="Lucida Sans"/>
+        </w:rPr>
+        <w:t xml:space="preserve"> or seconds</w:t>
+      </w:r>
+      <w:r>
+        <w:rPr>
+          <w:rFonts w:ascii="Lucida Sans" w:hAnsi="Lucida Sans"/>
+        </w:rPr>
+        <w:t xml:space="preserve"> would do little to aid in the following analysis.</w:t>
       </w:r>
     </w:p>
     <w:p>
@@ -958,203 +2001,16 @@
           <w:rFonts w:ascii="Lucida Sans" w:hAnsi="Lucida Sans"/>
         </w:rPr>
       </w:pPr>
-      <w:r>
-        <w:rPr>
-          <w:rFonts w:ascii="Lucida Sans" w:hAnsi="Lucida Sans"/>
-        </w:rPr>
-        <w:t xml:space="preserve">The </w:t>
-      </w:r>
-      <w:r>
-        <w:rPr>
-          <w:rFonts w:ascii="Lucida Sans" w:hAnsi="Lucida Sans"/>
-          <w:b/>
-          <w:bCs/>
-        </w:rPr>
-        <w:t>Bucket</w:t>
-      </w:r>
-      <w:r>
-        <w:rPr>
-          <w:rFonts w:ascii="Lucida Sans" w:hAnsi="Lucida Sans"/>
-        </w:rPr>
-        <w:t xml:space="preserve"> Sort, </w:t>
-      </w:r>
-      <w:r>
-        <w:rPr>
-          <w:rFonts w:ascii="Lucida Sans" w:hAnsi="Lucida Sans"/>
-          <w:b/>
-          <w:bCs/>
-        </w:rPr>
-        <w:t>Odd-Even</w:t>
-      </w:r>
-      <w:r>
-        <w:rPr>
-          <w:rFonts w:ascii="Lucida Sans" w:hAnsi="Lucida Sans"/>
-        </w:rPr>
-        <w:t xml:space="preserve"> Sort, and </w:t>
-      </w:r>
-      <w:r>
-        <w:rPr>
-          <w:rFonts w:ascii="Lucida Sans" w:hAnsi="Lucida Sans"/>
-          <w:b/>
-          <w:bCs/>
-        </w:rPr>
-        <w:t>Shell</w:t>
-      </w:r>
-      <w:r>
-        <w:rPr>
-          <w:rFonts w:ascii="Lucida Sans" w:hAnsi="Lucida Sans"/>
-        </w:rPr>
-        <w:t xml:space="preserve"> Sort algorithms were tested using two, four, and eight (my device’s maximum) cores. Then, for each core configuration the algorithm was tested three times to ensure data consistency. All these three algorithms were tested on an array of 1.000.000 elements and on an array of 10.000.000 elements, which are stored in two separate files.</w:t>
-      </w:r>
     </w:p>
     <w:p>
       <w:pPr>
-        <w:rPr>
-          <w:rFonts w:ascii="Lucida Sans" w:hAnsi="Lucida Sans"/>
-        </w:rPr>
-      </w:pPr>
-      <w:r>
-        <w:rPr>
-          <w:rFonts w:ascii="Lucida Sans" w:hAnsi="Lucida Sans"/>
-        </w:rPr>
-        <w:t xml:space="preserve">The </w:t>
-      </w:r>
-      <w:r>
-        <w:rPr>
-          <w:rFonts w:ascii="Lucida Sans" w:hAnsi="Lucida Sans"/>
-          <w:b/>
-          <w:bCs/>
-        </w:rPr>
-        <w:t>Direct</w:t>
-      </w:r>
-      <w:r>
-        <w:rPr>
-          <w:rFonts w:ascii="Lucida Sans" w:hAnsi="Lucida Sans"/>
-        </w:rPr>
-        <w:t xml:space="preserve"> (Selection) Sort was tested only on </w:t>
-      </w:r>
-      <w:r>
-        <w:rPr>
-          <w:rFonts w:ascii="Lucida Sans" w:hAnsi="Lucida Sans"/>
-        </w:rPr>
-        <w:t>an</w:t>
-      </w:r>
-      <w:r>
-        <w:rPr>
-          <w:rFonts w:ascii="Lucida Sans" w:hAnsi="Lucida Sans"/>
-        </w:rPr>
-        <w:t xml:space="preserve"> array of 1.000.000 elements, using two, four, and eight cores. </w:t>
-      </w:r>
-      <w:r>
-        <w:rPr>
-          <w:rFonts w:ascii="Lucida Sans" w:hAnsi="Lucida Sans"/>
-        </w:rPr>
-        <w:t>E</w:t>
-      </w:r>
-      <w:r>
-        <w:rPr>
-          <w:rFonts w:ascii="Lucida Sans" w:hAnsi="Lucida Sans"/>
-        </w:rPr>
-        <w:t>ach core configuration was tested three times</w:t>
-      </w:r>
-      <w:r>
-        <w:rPr>
-          <w:rFonts w:ascii="Lucida Sans" w:hAnsi="Lucida Sans"/>
-        </w:rPr>
-        <w:t>.</w:t>
-      </w:r>
-    </w:p>
-    <w:p>
-      <w:pPr>
-        <w:rPr>
-          <w:rFonts w:ascii="Lucida Sans" w:hAnsi="Lucida Sans"/>
-        </w:rPr>
-      </w:pPr>
-      <w:r>
-        <w:rPr>
-          <w:rFonts w:ascii="Lucida Sans" w:hAnsi="Lucida Sans"/>
-        </w:rPr>
-        <w:t xml:space="preserve">The </w:t>
-      </w:r>
-      <w:r>
-        <w:rPr>
-          <w:rFonts w:ascii="Lucida Sans" w:hAnsi="Lucida Sans"/>
-          <w:b/>
-          <w:bCs/>
-        </w:rPr>
-        <w:t>Ranking</w:t>
-      </w:r>
-      <w:r>
-        <w:rPr>
-          <w:rFonts w:ascii="Lucida Sans" w:hAnsi="Lucida Sans"/>
-        </w:rPr>
-        <w:t xml:space="preserve"> Sort algorithm was tested on an array of 1.000.000 elements using two, four, and eight cores. Each core configuration was tested once. I made this decision because the execution time with eight cores was already </w:t>
-      </w:r>
-      <w:r>
-        <w:rPr>
-          <w:rFonts w:ascii="Lucida Sans" w:hAnsi="Lucida Sans"/>
-        </w:rPr>
-        <w:t xml:space="preserve">past the </w:t>
-      </w:r>
-      <w:r>
-        <w:rPr>
-          <w:rFonts w:ascii="Lucida Sans" w:hAnsi="Lucida Sans"/>
-        </w:rPr>
-        <w:t>thirty-minute</w:t>
-      </w:r>
-      <w:r>
-        <w:rPr>
-          <w:rFonts w:ascii="Lucida Sans" w:hAnsi="Lucida Sans"/>
-        </w:rPr>
-        <w:t xml:space="preserve"> mark</w:t>
-      </w:r>
-      <w:r>
-        <w:rPr>
-          <w:rFonts w:ascii="Lucida Sans" w:hAnsi="Lucida Sans"/>
-        </w:rPr>
-        <w:t>, and in my previous tests where I was only measuring the execution time, the result was similar, and therefore concluded the differences in minutes</w:t>
-      </w:r>
-      <w:r>
-        <w:rPr>
-          <w:rFonts w:ascii="Lucida Sans" w:hAnsi="Lucida Sans"/>
-        </w:rPr>
-        <w:t xml:space="preserve"> or seconds</w:t>
-      </w:r>
-      <w:r>
-        <w:rPr>
-          <w:rFonts w:ascii="Lucida Sans" w:hAnsi="Lucida Sans"/>
-        </w:rPr>
-        <w:t xml:space="preserve"> would do little to aid in the following analysis.</w:t>
-      </w:r>
-    </w:p>
-    <w:p>
-      <w:pPr>
-        <w:rPr>
-          <w:rFonts w:ascii="Lucida Sans" w:hAnsi="Lucida Sans"/>
-        </w:rPr>
-      </w:pPr>
-    </w:p>
-    <w:p>
-      <w:pPr>
-        <w:pStyle w:val="ListParagraph"/>
-        <w:numPr>
-          <w:ilvl w:val="2"/>
-          <w:numId w:val="14"/>
-        </w:numPr>
-        <w:rPr>
-          <w:rFonts w:ascii="Lucida Sans" w:hAnsi="Lucida Sans"/>
-          <w:b/>
-          <w:bCs/>
-        </w:rPr>
-      </w:pPr>
-      <w:r>
-        <w:rPr>
-          <w:rFonts w:ascii="Lucida Sans" w:hAnsi="Lucida Sans"/>
-          <w:b/>
-          <w:bCs/>
-        </w:rPr>
+        <w:pStyle w:val="Heading2"/>
+      </w:pPr>
+      <w:bookmarkStart w:id="1" w:name="_Toc196417846"/>
+      <w:r>
         <w:t>Measure Execution Time</w:t>
       </w:r>
+      <w:bookmarkEnd w:id="1"/>
     </w:p>
     <w:p>
       <w:pPr>
@@ -1471,20 +2327,6 @@
         </w:rPr>
         <w:t>The signature of the sorting function is identical for each algorithm.</w:t>
       </w:r>
-    </w:p>
-    <w:p>
-      <w:pPr>
-        <w:rPr>
-          <w:rFonts w:ascii="Lucida Sans" w:hAnsi="Lucida Sans"/>
-        </w:rPr>
-      </w:pPr>
-    </w:p>
-    <w:p>
-      <w:pPr>
-        <w:rPr>
-          <w:rFonts w:ascii="Lucida Sans" w:hAnsi="Lucida Sans"/>
-        </w:rPr>
-      </w:pPr>
     </w:p>
     <w:p>
       <w:pPr>
@@ -2419,33 +3261,13 @@
     </w:p>
     <w:p>
       <w:pPr>
-        <w:pStyle w:val="ListParagraph"/>
-        <w:numPr>
-          <w:ilvl w:val="2"/>
-          <w:numId w:val="14"/>
-        </w:numPr>
-        <w:rPr>
-          <w:rFonts w:ascii="Lucida Sans" w:hAnsi="Lucida Sans"/>
-          <w:b/>
-          <w:bCs/>
-        </w:rPr>
-      </w:pPr>
-      <w:r>
-        <w:rPr>
-          <w:rFonts w:ascii="Lucida Sans" w:hAnsi="Lucida Sans"/>
-          <w:b/>
-          <w:bCs/>
-        </w:rPr>
-        <w:t xml:space="preserve">Measure </w:t>
-      </w:r>
-      <w:r>
-        <w:rPr>
-          <w:rFonts w:ascii="Lucida Sans" w:hAnsi="Lucida Sans"/>
-          <w:b/>
-          <w:bCs/>
-        </w:rPr>
-        <w:t>Computation Time &amp; Communication Overhead</w:t>
-      </w:r>
+        <w:pStyle w:val="Heading2"/>
+      </w:pPr>
+      <w:bookmarkStart w:id="2" w:name="_Toc196417847"/>
+      <w:r>
+        <w:t>Measure Computation Time &amp; Communication Overhead</w:t>
+      </w:r>
+      <w:bookmarkEnd w:id="2"/>
     </w:p>
     <w:p>
       <w:pPr>
@@ -3479,6 +4301,55 @@
           <w:rFonts w:ascii="Lucida Sans" w:hAnsi="Lucida Sans"/>
         </w:rPr>
       </w:pPr>
+      <w:r>
+        <w:rPr>
+          <w:rFonts w:ascii="Lucida Sans" w:hAnsi="Lucida Sans"/>
+        </w:rPr>
+        <w:lastRenderedPageBreak/>
+        <w:t xml:space="preserve">For all five sorting algorithms, the communication overhead has a significantly </w:t>
+      </w:r>
+      <w:r>
+        <w:rPr>
+          <w:rFonts w:ascii="Lucida Sans" w:hAnsi="Lucida Sans"/>
+        </w:rPr>
+        <w:t>lower</w:t>
+      </w:r>
+      <w:r>
+        <w:rPr>
+          <w:rFonts w:ascii="Lucida Sans" w:hAnsi="Lucida Sans"/>
+        </w:rPr>
+        <w:t xml:space="preserve"> value in comparison to the computation time, which oftentimes was very close in value</w:t>
+      </w:r>
+      <w:r>
+        <w:rPr>
+          <w:rFonts w:ascii="Lucida Sans" w:hAnsi="Lucida Sans"/>
+        </w:rPr>
+        <w:t>, if not identical,</w:t>
+      </w:r>
+      <w:r>
+        <w:rPr>
+          <w:rFonts w:ascii="Lucida Sans" w:hAnsi="Lucida Sans"/>
+        </w:rPr>
+        <w:t xml:space="preserve"> to the total execution time, meaning the </w:t>
+      </w:r>
+      <w:r>
+        <w:rPr>
+          <w:rFonts w:ascii="Lucida Sans" w:hAnsi="Lucida Sans"/>
+        </w:rPr>
+        <w:t xml:space="preserve">time spent by MPI processes for communication does not affect the total time greatly. In the following scalability analysis, I will provide real data that I </w:t>
+      </w:r>
+      <w:r>
+        <w:rPr>
+          <w:rFonts w:ascii="Lucida Sans" w:hAnsi="Lucida Sans"/>
+        </w:rPr>
+        <w:t>obtained in the measuring process</w:t>
+      </w:r>
+      <w:r>
+        <w:rPr>
+          <w:rFonts w:ascii="Lucida Sans" w:hAnsi="Lucida Sans"/>
+        </w:rPr>
+        <w:t xml:space="preserve"> for a better understanding.</w:t>
+      </w:r>
     </w:p>
     <w:p>
       <w:pPr>
@@ -3486,78 +4357,19 @@
           <w:rFonts w:ascii="Lucida Sans" w:hAnsi="Lucida Sans"/>
         </w:rPr>
       </w:pPr>
-      <w:r>
-        <w:rPr>
-          <w:rFonts w:ascii="Lucida Sans" w:hAnsi="Lucida Sans"/>
-        </w:rPr>
-        <w:lastRenderedPageBreak/>
-        <w:t xml:space="preserve">For all five sorting algorithms, the communication overhead has a significantly </w:t>
-      </w:r>
-      <w:r>
-        <w:rPr>
-          <w:rFonts w:ascii="Lucida Sans" w:hAnsi="Lucida Sans"/>
-        </w:rPr>
-        <w:t>lower</w:t>
-      </w:r>
-      <w:r>
-        <w:rPr>
-          <w:rFonts w:ascii="Lucida Sans" w:hAnsi="Lucida Sans"/>
-        </w:rPr>
-        <w:t xml:space="preserve"> value in comparison to the computation time, which oftentimes was very close in value</w:t>
-      </w:r>
-      <w:r>
-        <w:rPr>
-          <w:rFonts w:ascii="Lucida Sans" w:hAnsi="Lucida Sans"/>
-        </w:rPr>
-        <w:t>, if not identical,</w:t>
-      </w:r>
-      <w:r>
-        <w:rPr>
-          <w:rFonts w:ascii="Lucida Sans" w:hAnsi="Lucida Sans"/>
-        </w:rPr>
-        <w:t xml:space="preserve"> to the total execution time, meaning the </w:t>
-      </w:r>
-      <w:r>
-        <w:rPr>
-          <w:rFonts w:ascii="Lucida Sans" w:hAnsi="Lucida Sans"/>
-        </w:rPr>
-        <w:t>time spent by MPI processes for communication does not affect the total time greatly. In the following scalability analysis, I will provide real data that I recorded for a better understanding.</w:t>
-      </w:r>
     </w:p>
     <w:p>
       <w:pPr>
-        <w:rPr>
-          <w:rFonts w:ascii="Lucida Sans" w:hAnsi="Lucida Sans"/>
-        </w:rPr>
-      </w:pPr>
-    </w:p>
-    <w:p>
-      <w:pPr>
-        <w:pStyle w:val="ListParagraph"/>
-        <w:numPr>
-          <w:ilvl w:val="2"/>
-          <w:numId w:val="14"/>
-        </w:numPr>
-        <w:rPr>
-          <w:rFonts w:ascii="Lucida Sans" w:hAnsi="Lucida Sans"/>
-          <w:b/>
-          <w:bCs/>
-        </w:rPr>
-      </w:pPr>
-      <w:r>
-        <w:rPr>
-          <w:rFonts w:ascii="Lucida Sans" w:hAnsi="Lucida Sans"/>
-        </w:rPr>
+        <w:pStyle w:val="Heading2"/>
+      </w:pPr>
+      <w:r>
         <w:t xml:space="preserve"> </w:t>
       </w:r>
-      <w:r>
-        <w:rPr>
-          <w:rFonts w:ascii="Lucida Sans" w:hAnsi="Lucida Sans"/>
-          <w:b/>
-          <w:bCs/>
-        </w:rPr>
+      <w:bookmarkStart w:id="3" w:name="_Toc196417848"/>
+      <w:r>
         <w:t>Scalability Analysis</w:t>
       </w:r>
+      <w:bookmarkEnd w:id="3"/>
     </w:p>
     <w:p>
       <w:pPr>
@@ -5312,13 +6124,6 @@
             <w:pPr>
               <w:rPr>
                 <w:rFonts w:ascii="Lucida Sans" w:hAnsi="Lucida Sans"/>
-              </w:rPr>
-            </w:pPr>
-          </w:p>
-          <w:p>
-            <w:pPr>
-              <w:rPr>
-                <w:rFonts w:ascii="Lucida Sans" w:hAnsi="Lucida Sans"/>
                 <w:b w:val="0"/>
                 <w:bCs w:val="0"/>
               </w:rPr>
@@ -5359,22 +6164,21 @@
               </w:rPr>
               <w:t>) severely limits its scalability.</w:t>
             </w:r>
-          </w:p>
-          <w:p>
-            <w:pPr>
+            <w:r>
               <w:rPr>
                 <w:rFonts w:ascii="Lucida Sans" w:hAnsi="Lucida Sans"/>
                 <w:b w:val="0"/>
                 <w:bCs w:val="0"/>
               </w:rPr>
-            </w:pPr>
+              <w:t xml:space="preserve"> Here I must mention that from the task description (Direct Sort) it is not clear exactly which sorting algorithm it refers to, and it was clarified to me during a laboratory that it refers to the Selection Sort, which is why I implemented it, although I am still not sure it was required. Therefore, I acknowledge that using</w:t>
+            </w:r>
             <w:r>
               <w:rPr>
                 <w:rFonts w:ascii="Lucida Sans" w:hAnsi="Lucida Sans"/>
                 <w:b w:val="0"/>
                 <w:bCs w:val="0"/>
               </w:rPr>
-              <w:t>Even though</w:t>
+              <w:t xml:space="preserve"> the </w:t>
             </w:r>
             <w:r>
               <w:rPr>
@@ -5382,42 +6186,39 @@
                 <w:b w:val="0"/>
                 <w:bCs w:val="0"/>
               </w:rPr>
-              <w:t xml:space="preserve"> the initial partitioning and gathering of data are parallelized, the rest of the sorting work remains local to each process. </w:t>
-            </w:r>
-          </w:p>
-          <w:p>
-            <w:pPr>
+              <w:t xml:space="preserve">std::sort algorithm </w:t>
+            </w:r>
+            <w:r>
               <w:rPr>
                 <w:rFonts w:ascii="Lucida Sans" w:hAnsi="Lucida Sans"/>
                 <w:b w:val="0"/>
                 <w:bCs w:val="0"/>
               </w:rPr>
-            </w:pPr>
+              <w:t xml:space="preserve">instead </w:t>
+            </w:r>
             <w:r>
               <w:rPr>
                 <w:rFonts w:ascii="Lucida Sans" w:hAnsi="Lucida Sans"/>
                 <w:b w:val="0"/>
                 <w:bCs w:val="0"/>
               </w:rPr>
-              <w:t xml:space="preserve">While testing on a smaller dataset of 1,000 elements, I observed that the collation (merge) operation was the most time-consuming. To optimize this part of the implementation, I used </w:t>
-            </w:r>
-            <w:proofErr w:type="spellStart"/>
+              <w:t>would have improved Direct Sort’s performance</w:t>
+            </w:r>
             <w:r>
               <w:rPr>
                 <w:rFonts w:ascii="Lucida Sans" w:hAnsi="Lucida Sans"/>
                 <w:b w:val="0"/>
                 <w:bCs w:val="0"/>
               </w:rPr>
-              <w:t>rvalue</w:t>
-            </w:r>
-            <w:proofErr w:type="spellEnd"/>
+              <w:t xml:space="preserve"> significantly</w:t>
+            </w:r>
             <w:r>
               <w:rPr>
                 <w:rFonts w:ascii="Lucida Sans" w:hAnsi="Lucida Sans"/>
                 <w:b w:val="0"/>
                 <w:bCs w:val="0"/>
               </w:rPr>
-              <w:t xml:space="preserve"> references for the input arrays, allowing them to be safely moved from. Additionally, I applied std::move to transfer ownership of elements rather than copying them, thereby reducing memory overhead and improving efficiency during the merge.</w:t>
+              <w:t xml:space="preserve">. </w:t>
             </w:r>
           </w:p>
           <w:p>
@@ -5434,17 +6235,16 @@
                 <w:b w:val="0"/>
                 <w:bCs w:val="0"/>
               </w:rPr>
-              <w:t>Despite this optimization, the algorithm still exhibits poor scalability as the number of processes decreases or the dataset size increases. This makes Direct Sort a weak candidate for scalable parallel execution when compared to other algorithms that distribute both computation and merging more evenly across processes.</w:t>
-            </w:r>
-          </w:p>
-          <w:p>
-            <w:pPr>
+              <w:t>Even though</w:t>
+            </w:r>
+            <w:r>
               <w:rPr>
                 <w:rFonts w:ascii="Lucida Sans" w:hAnsi="Lucida Sans"/>
                 <w:b w:val="0"/>
                 <w:bCs w:val="0"/>
               </w:rPr>
-            </w:pPr>
+              <w:t xml:space="preserve"> the initial partitioning and gathering of data are parallelized, the rest of the sorting work remains local to each process. </w:t>
+            </w:r>
           </w:p>
           <w:p>
             <w:pPr>
@@ -5454,20 +6254,54 @@
                 <w:bCs w:val="0"/>
               </w:rPr>
             </w:pPr>
-          </w:p>
-          <w:p>
-            <w:pPr>
+            <w:r>
               <w:rPr>
                 <w:rFonts w:ascii="Lucida Sans" w:hAnsi="Lucida Sans"/>
                 <w:b w:val="0"/>
                 <w:bCs w:val="0"/>
               </w:rPr>
-            </w:pPr>
-          </w:p>
-          <w:p>
-            <w:pPr>
-              <w:rPr>
-                <w:rFonts w:ascii="Lucida Sans" w:hAnsi="Lucida Sans"/>
+              <w:t xml:space="preserve">While testing on a smaller dataset of 1,000 elements, I observed that the collation (merge) operation was the most time-consuming. To optimize this part of the implementation, I used </w:t>
+            </w:r>
+            <w:proofErr w:type="spellStart"/>
+            <w:r>
+              <w:rPr>
+                <w:rFonts w:ascii="Lucida Sans" w:hAnsi="Lucida Sans"/>
+                <w:b w:val="0"/>
+                <w:bCs w:val="0"/>
+              </w:rPr>
+              <w:t>rvalue</w:t>
+            </w:r>
+            <w:proofErr w:type="spellEnd"/>
+            <w:r>
+              <w:rPr>
+                <w:rFonts w:ascii="Lucida Sans" w:hAnsi="Lucida Sans"/>
+                <w:b w:val="0"/>
+                <w:bCs w:val="0"/>
+              </w:rPr>
+              <w:t xml:space="preserve"> references for the input arrays, allowing them to be safely moved from. Additionally, I applied std::move to transfer ownership of elements rather than copying them, thereby reducing memory overhead and improving efficiency during the merge.</w:t>
+            </w:r>
+          </w:p>
+          <w:p>
+            <w:pPr>
+              <w:rPr>
+                <w:rFonts w:ascii="Lucida Sans" w:hAnsi="Lucida Sans"/>
+              </w:rPr>
+            </w:pPr>
+            <w:r>
+              <w:rPr>
+                <w:rFonts w:ascii="Lucida Sans" w:hAnsi="Lucida Sans"/>
+                <w:b w:val="0"/>
+                <w:bCs w:val="0"/>
+              </w:rPr>
+              <w:t>Despite this optimization, the algorithm still exhibits poor scalability as the number of processes decreases or the dataset size increases. This makes Direct Sort a weak candidate for scalable parallel execution when compared to other algorithms that distribute both computation and merging more evenly across processes</w:t>
+            </w:r>
+          </w:p>
+          <w:p>
+            <w:pPr>
+              <w:rPr>
+                <w:rFonts w:ascii="Lucida Sans" w:hAnsi="Lucida Sans"/>
+                <w:b w:val="0"/>
+                <w:bCs w:val="0"/>
               </w:rPr>
             </w:pPr>
           </w:p>
@@ -8574,7 +9408,19 @@
         <w:rPr>
           <w:rFonts w:ascii="Lucida Sans" w:hAnsi="Lucida Sans"/>
         </w:rPr>
-        <w:t>The execution time for the Bucket Sort algorithm remains relatively consistent across different numbers of MPI processes. For a dataset of 10 million elements, the execution time only varies slightly (e.g., between 4.10 and 4.45 seconds</w:t>
+        <w:t xml:space="preserve">The execution time for the Bucket Sort algorithm remains </w:t>
+      </w:r>
+      <w:r>
+        <w:rPr>
+          <w:rFonts w:ascii="Lucida Sans" w:hAnsi="Lucida Sans"/>
+        </w:rPr>
+        <w:t>remarkably</w:t>
+      </w:r>
+      <w:r>
+        <w:rPr>
+          <w:rFonts w:ascii="Lucida Sans" w:hAnsi="Lucida Sans"/>
+        </w:rPr>
+        <w:t xml:space="preserve"> consistent across different numbers of MPI processes. For a dataset of 10 million elements, the execution time only varies slightly (e.g., between 4.10 and 4.45 seconds</w:t>
       </w:r>
       <w:r>
         <w:rPr>
@@ -11771,6 +12617,7 @@
     </w:p>
     <w:p>
       <w:pPr>
+        <w:spacing w:after="0"/>
         <w:rPr>
           <w:rFonts w:ascii="Lucida Sans" w:hAnsi="Lucida Sans"/>
         </w:rPr>
@@ -11815,7 +12662,19 @@
         <w:rPr>
           <w:rFonts w:ascii="Lucida Sans" w:hAnsi="Lucida Sans"/>
         </w:rPr>
-        <w:t xml:space="preserve">difference between execution times for different numbers of MPI processes is more noticeable, </w:t>
+        <w:t>difference between execution times for different numbers of MPI processes is more noticeable,</w:t>
+      </w:r>
+      <w:r>
+        <w:rPr>
+          <w:rFonts w:ascii="Lucida Sans" w:hAnsi="Lucida Sans"/>
+        </w:rPr>
+        <w:t xml:space="preserve"> decreasing as the number of cores increases,</w:t>
+      </w:r>
+      <w:r>
+        <w:rPr>
+          <w:rFonts w:ascii="Lucida Sans" w:hAnsi="Lucida Sans"/>
+        </w:rPr>
+        <w:t xml:space="preserve"> </w:t>
       </w:r>
       <w:r>
         <w:rPr>
@@ -11827,7 +12686,56 @@
         <w:rPr>
           <w:rFonts w:ascii="Lucida Sans" w:hAnsi="Lucida Sans"/>
         </w:rPr>
-        <w:t xml:space="preserve"> The iterative compareAndExchange pattern allows processes to refine their data ordering through minimal and structured communication. As such, even with communication overhead it remains the fastest solution for both 1 million and 10 million datasets.</w:t>
+        <w:t xml:space="preserve"> </w:t>
+      </w:r>
+    </w:p>
+    <w:p>
+      <w:pPr>
+        <w:rPr>
+          <w:rFonts w:ascii="Lucida Sans" w:hAnsi="Lucida Sans"/>
+        </w:rPr>
+      </w:pPr>
+      <w:r>
+        <w:rPr>
+          <w:rFonts w:ascii="Lucida Sans" w:hAnsi="Lucida Sans"/>
+        </w:rPr>
+        <w:t>The iterative compare</w:t>
+      </w:r>
+      <w:r>
+        <w:rPr>
+          <w:rFonts w:ascii="Lucida Sans" w:hAnsi="Lucida Sans"/>
+        </w:rPr>
+        <w:t>-a</w:t>
+      </w:r>
+      <w:r>
+        <w:rPr>
+          <w:rFonts w:ascii="Lucida Sans" w:hAnsi="Lucida Sans"/>
+        </w:rPr>
+        <w:t>nd</w:t>
+      </w:r>
+      <w:r>
+        <w:rPr>
+          <w:rFonts w:ascii="Lucida Sans" w:hAnsi="Lucida Sans"/>
+        </w:rPr>
+        <w:t>-e</w:t>
+      </w:r>
+      <w:r>
+        <w:rPr>
+          <w:rFonts w:ascii="Lucida Sans" w:hAnsi="Lucida Sans"/>
+        </w:rPr>
+        <w:t>xchange pattern allows processes to refine their data ordering through minimal and structured communication</w:t>
+      </w:r>
+      <w:r>
+        <w:rPr>
+          <w:rFonts w:ascii="Lucida Sans" w:hAnsi="Lucida Sans"/>
+        </w:rPr>
+        <w:t>, and the computation is optimized by using std::merge for the merging operation, and std::copy.</w:t>
+      </w:r>
+      <w:r>
+        <w:rPr>
+          <w:rFonts w:ascii="Lucida Sans" w:hAnsi="Lucida Sans"/>
+        </w:rPr>
+        <w:t xml:space="preserve"> As such, even with communication overhead it remains the fastest solution for both 1 million and 10 million datasets.</w:t>
       </w:r>
     </w:p>
     <w:p>
@@ -12393,7 +13301,6 @@
               <w:rPr>
                 <w:rFonts w:ascii="Lucida Sans" w:hAnsi="Lucida Sans"/>
               </w:rPr>
-              <w:lastRenderedPageBreak/>
               <w:t>Shell Sort</w:t>
             </w:r>
           </w:p>
@@ -15455,7 +16362,43 @@
         <w:rPr>
           <w:rFonts w:ascii="Lucida Sans" w:hAnsi="Lucida Sans"/>
         </w:rPr>
-        <w:t xml:space="preserve"> Its hybrid structure—using local std::sort followed by structured compareAndMerge operations—enables efficient parallel sorting with minimal communication overhead. While its execution time does increase as the number of MPI processes decreases, Shell Sort scales well overall and remains highly efficient even for larger datasets.</w:t>
+        <w:t xml:space="preserve"> Its hybrid structure—using local std::sort followed by structured compare</w:t>
+      </w:r>
+      <w:r>
+        <w:rPr>
+          <w:rFonts w:ascii="Lucida Sans" w:hAnsi="Lucida Sans"/>
+        </w:rPr>
+        <w:t>-a</w:t>
+      </w:r>
+      <w:r>
+        <w:rPr>
+          <w:rFonts w:ascii="Lucida Sans" w:hAnsi="Lucida Sans"/>
+        </w:rPr>
+        <w:t>nd</w:t>
+      </w:r>
+      <w:r>
+        <w:rPr>
+          <w:rFonts w:ascii="Lucida Sans" w:hAnsi="Lucida Sans"/>
+        </w:rPr>
+        <w:t>-m</w:t>
+      </w:r>
+      <w:r>
+        <w:rPr>
+          <w:rFonts w:ascii="Lucida Sans" w:hAnsi="Lucida Sans"/>
+        </w:rPr>
+        <w:t>erge operations—enables efficient parallel sorting with minimal communication overhead</w:t>
+      </w:r>
+      <w:r>
+        <w:rPr>
+          <w:rFonts w:ascii="Lucida Sans" w:hAnsi="Lucida Sans"/>
+        </w:rPr>
+        <w:t>, notably lower than the communication overhead measured for the Odd-Even algorithm</w:t>
+      </w:r>
+      <w:r>
+        <w:rPr>
+          <w:rFonts w:ascii="Lucida Sans" w:hAnsi="Lucida Sans"/>
+        </w:rPr>
+        <w:t>. While its execution time does increase as the number of MPI processes decreases, Shell Sort scales well overall and remains highly efficient even for larger datasets.</w:t>
       </w:r>
     </w:p>
     <w:p>
@@ -15546,11 +16489,14 @@
     </w:p>
     <w:p>
       <w:pPr>
-        <w:pStyle w:val="ListParagraph"/>
-        <w:rPr>
-          <w:rFonts w:ascii="Lucida Sans" w:hAnsi="Lucida Sans"/>
-        </w:rPr>
-      </w:pPr>
+        <w:pStyle w:val="Heading1"/>
+      </w:pPr>
+      <w:bookmarkStart w:id="4" w:name="_Toc196417849"/>
+      <w:r>
+        <w:lastRenderedPageBreak/>
+        <w:t>Discussion and analysis of results</w:t>
+      </w:r>
+      <w:bookmarkEnd w:id="4"/>
     </w:p>
     <w:p>
       <w:pPr>
@@ -15562,72 +16508,13 @@
     </w:p>
     <w:p>
       <w:pPr>
-        <w:pStyle w:val="ListParagraph"/>
-        <w:rPr>
-          <w:rFonts w:ascii="Lucida Sans" w:hAnsi="Lucida Sans"/>
-        </w:rPr>
-      </w:pPr>
-    </w:p>
-    <w:p>
-      <w:pPr>
-        <w:pStyle w:val="ListParagraph"/>
-        <w:numPr>
-          <w:ilvl w:val="1"/>
-          <w:numId w:val="14"/>
-        </w:numPr>
-        <w:rPr>
-          <w:rFonts w:ascii="Lucida Sans" w:hAnsi="Lucida Sans"/>
-          <w:b/>
-          <w:bCs/>
-          <w:i/>
-          <w:iCs/>
-          <w:sz w:val="28"/>
-          <w:szCs w:val="28"/>
-        </w:rPr>
-      </w:pPr>
-      <w:r>
-        <w:rPr>
-          <w:rFonts w:ascii="Lucida Sans" w:hAnsi="Lucida Sans"/>
-          <w:b/>
-          <w:bCs/>
-          <w:i/>
-          <w:iCs/>
-          <w:sz w:val="28"/>
-          <w:szCs w:val="28"/>
-        </w:rPr>
-        <w:lastRenderedPageBreak/>
-        <w:t>Discussion and analysis of results</w:t>
-      </w:r>
-    </w:p>
-    <w:p>
-      <w:pPr>
-        <w:pStyle w:val="ListParagraph"/>
-        <w:rPr>
-          <w:rFonts w:ascii="Lucida Sans" w:hAnsi="Lucida Sans"/>
-        </w:rPr>
-      </w:pPr>
-    </w:p>
-    <w:p>
-      <w:pPr>
-        <w:pStyle w:val="ListParagraph"/>
-        <w:numPr>
-          <w:ilvl w:val="2"/>
-          <w:numId w:val="14"/>
-        </w:numPr>
-        <w:rPr>
-          <w:rFonts w:ascii="Lucida Sans" w:hAnsi="Lucida Sans"/>
-          <w:b/>
-          <w:bCs/>
-        </w:rPr>
-      </w:pPr>
-      <w:r>
-        <w:rPr>
-          <w:rFonts w:ascii="Lucida Sans" w:hAnsi="Lucida Sans"/>
-          <w:b/>
-          <w:bCs/>
-        </w:rPr>
+        <w:pStyle w:val="Heading2"/>
+      </w:pPr>
+      <w:bookmarkStart w:id="5" w:name="_Toc196417850"/>
+      <w:r>
         <w:t>Comparative Analysis of Sorting Methods</w:t>
       </w:r>
+      <w:bookmarkEnd w:id="5"/>
     </w:p>
     <w:p>
       <w:pPr>
@@ -15677,7 +16564,43 @@
         <w:rPr>
           <w:rFonts w:ascii="Lucida Sans" w:hAnsi="Lucida Sans"/>
         </w:rPr>
-        <w:t xml:space="preserve"> - this algorithm consistently delivers the best execution time. Its parallelized compare-and-exchange pattern reduces computation time, even with high communication frequency. It scales well and remains fast across varying dataset sizes and </w:t>
+        <w:t xml:space="preserve"> - this algorithm consistently delivers the best execution time. Its parallelized compare-and-exchange pattern </w:t>
+      </w:r>
+      <w:r>
+        <w:rPr>
+          <w:rFonts w:ascii="Lucida Sans" w:hAnsi="Lucida Sans"/>
+        </w:rPr>
+        <w:t xml:space="preserve">greatly </w:t>
+      </w:r>
+      <w:r>
+        <w:rPr>
+          <w:rFonts w:ascii="Lucida Sans" w:hAnsi="Lucida Sans"/>
+        </w:rPr>
+        <w:t>reduces computation time,</w:t>
+      </w:r>
+      <w:r>
+        <w:rPr>
+          <w:rFonts w:ascii="Lucida Sans" w:hAnsi="Lucida Sans"/>
+        </w:rPr>
+        <w:t xml:space="preserve"> which is what makes this algorithm so efficient. However, this results in higher</w:t>
+      </w:r>
+      <w:r>
+        <w:rPr>
+          <w:rFonts w:ascii="Lucida Sans" w:hAnsi="Lucida Sans"/>
+        </w:rPr>
+        <w:t xml:space="preserve"> communication frequency</w:t>
+      </w:r>
+      <w:r>
+        <w:rPr>
+          <w:rFonts w:ascii="Lucida Sans" w:hAnsi="Lucida Sans"/>
+        </w:rPr>
+        <w:t xml:space="preserve"> when compared to the Shell or Bucket Sort</w:t>
+      </w:r>
+      <w:r>
+        <w:rPr>
+          <w:rFonts w:ascii="Lucida Sans" w:hAnsi="Lucida Sans"/>
+        </w:rPr>
+        <w:t xml:space="preserve">. It scales well and remains fast across varying dataset sizes and </w:t>
       </w:r>
       <w:r>
         <w:rPr>
@@ -16118,7 +17041,19 @@
         <w:rPr>
           <w:rFonts w:ascii="Lucida Sans" w:hAnsi="Lucida Sans"/>
         </w:rPr>
-        <w:t>performance due to the inefficient ranking approach and O(n</w:t>
+        <w:t xml:space="preserve">performance due to the inefficient ranking approach </w:t>
+      </w:r>
+      <w:r>
+        <w:rPr>
+          <w:rFonts w:ascii="Lucida Sans" w:hAnsi="Lucida Sans"/>
+        </w:rPr>
+        <w:t>which results in</w:t>
+      </w:r>
+      <w:r>
+        <w:rPr>
+          <w:rFonts w:ascii="Lucida Sans" w:hAnsi="Lucida Sans"/>
+        </w:rPr>
+        <w:t xml:space="preserve"> O(n</w:t>
       </w:r>
       <w:r>
         <w:rPr>
@@ -16162,7 +17097,6 @@
     </w:p>
     <w:p>
       <w:pPr>
-        <w:pStyle w:val="ListParagraph"/>
         <w:rPr>
           <w:rFonts w:ascii="Lucida Sans" w:hAnsi="Lucida Sans"/>
         </w:rPr>
@@ -16170,7 +17104,6 @@
     </w:p>
     <w:p>
       <w:pPr>
-        <w:pStyle w:val="ListParagraph"/>
         <w:rPr>
           <w:rFonts w:ascii="Lucida Sans" w:hAnsi="Lucida Sans"/>
         </w:rPr>
@@ -16178,84 +17111,122 @@
     </w:p>
     <w:p>
       <w:pPr>
+        <w:rPr>
+          <w:rFonts w:ascii="Lucida Sans" w:hAnsi="Lucida Sans"/>
+        </w:rPr>
+      </w:pPr>
+    </w:p>
+    <w:p>
+      <w:pPr>
+        <w:rPr>
+          <w:rFonts w:ascii="Lucida Sans" w:hAnsi="Lucida Sans"/>
+        </w:rPr>
+      </w:pPr>
+    </w:p>
+    <w:p>
+      <w:pPr>
+        <w:pStyle w:val="Heading2"/>
+      </w:pPr>
+      <w:bookmarkStart w:id="6" w:name="_Toc196417851"/>
+      <w:r>
+        <w:t>Discussion of Communication Overhead</w:t>
+      </w:r>
+      <w:bookmarkEnd w:id="6"/>
+    </w:p>
+    <w:p>
+      <w:pPr>
         <w:pStyle w:val="ListParagraph"/>
-        <w:numPr>
-          <w:ilvl w:val="2"/>
-          <w:numId w:val="14"/>
-        </w:numPr>
         <w:rPr>
           <w:rFonts w:ascii="Lucida Sans" w:hAnsi="Lucida Sans"/>
           <w:b/>
           <w:bCs/>
         </w:rPr>
       </w:pPr>
-      <w:r>
-        <w:rPr>
-          <w:rFonts w:ascii="Lucida Sans" w:hAnsi="Lucida Sans"/>
-          <w:b/>
-          <w:bCs/>
-        </w:rPr>
-        <w:t>Discussion of Communication Overhead</w:t>
-      </w:r>
     </w:p>
     <w:p>
       <w:pPr>
         <w:pStyle w:val="ListParagraph"/>
-        <w:rPr>
-          <w:rFonts w:ascii="Lucida Sans" w:hAnsi="Lucida Sans"/>
-          <w:b/>
-          <w:bCs/>
-        </w:rPr>
-      </w:pPr>
+        <w:ind w:left="0" w:firstLine="720"/>
+        <w:rPr>
+          <w:rFonts w:ascii="Lucida Sans" w:hAnsi="Lucida Sans"/>
+        </w:rPr>
+      </w:pPr>
+      <w:r>
+        <w:rPr>
+          <w:rFonts w:ascii="Lucida Sans" w:hAnsi="Lucida Sans"/>
+        </w:rPr>
+        <w:t xml:space="preserve">Communication time affects each algorithm differently based on its communication pattern and frequency of data exchange. Among all implementations, Odd-Even Sort is the most sensitive to communication latency. This is due to its iterative </w:t>
+      </w:r>
+      <w:proofErr w:type="spellStart"/>
+      <w:r>
+        <w:rPr>
+          <w:rFonts w:ascii="Lucida Sans" w:hAnsi="Lucida Sans"/>
+        </w:rPr>
+        <w:t>compareAndExchange</w:t>
+      </w:r>
+      <w:proofErr w:type="spellEnd"/>
+      <w:r>
+        <w:rPr>
+          <w:rFonts w:ascii="Lucida Sans" w:hAnsi="Lucida Sans"/>
+        </w:rPr>
+        <w:t xml:space="preserve"> mechanism, which involves frequent </w:t>
+      </w:r>
+      <w:proofErr w:type="spellStart"/>
+      <w:r>
+        <w:rPr>
+          <w:rFonts w:ascii="Lucida Sans" w:hAnsi="Lucida Sans"/>
+        </w:rPr>
+        <w:t>MPI_Sendrecv</w:t>
+      </w:r>
+      <w:proofErr w:type="spellEnd"/>
+      <w:r>
+        <w:rPr>
+          <w:rFonts w:ascii="Lucida Sans" w:hAnsi="Lucida Sans"/>
+        </w:rPr>
+        <w:t xml:space="preserve"> calls between neighboring processes in each sorting phase. While it achieves excellent overall speed, its communication time is noticeably higher than Shell Sort and Bucket Sort, especially on larger datasets.</w:t>
+      </w:r>
     </w:p>
     <w:p>
       <w:pPr>
         <w:pStyle w:val="ListParagraph"/>
-        <w:ind w:left="0" w:firstLine="720"/>
-        <w:rPr>
-          <w:rFonts w:ascii="Lucida Sans" w:hAnsi="Lucida Sans"/>
-        </w:rPr>
-      </w:pPr>
-      <w:r>
-        <w:rPr>
-          <w:rFonts w:ascii="Lucida Sans" w:hAnsi="Lucida Sans"/>
-        </w:rPr>
-        <w:t xml:space="preserve">Communication time affects each algorithm differently based on its communication pattern and frequency of data exchange. Among all implementations, Odd-Even Sort is the most sensitive to communication latency. This is due to its iterative </w:t>
+        <w:ind w:left="0"/>
+        <w:rPr>
+          <w:rFonts w:ascii="Lucida Sans" w:hAnsi="Lucida Sans"/>
+        </w:rPr>
+      </w:pPr>
+      <w:r>
+        <w:rPr>
+          <w:rFonts w:ascii="Lucida Sans" w:hAnsi="Lucida Sans"/>
+        </w:rPr>
+        <w:t xml:space="preserve">In contrast, Shell Sort and Bucket Sort show lower communication overheads. Shell Sort uses a similar neighbor-exchange pattern but fewer iterations due to its stride-based grouping. Bucket Sort benefits from structured </w:t>
       </w:r>
       <w:proofErr w:type="spellStart"/>
       <w:r>
         <w:rPr>
           <w:rFonts w:ascii="Lucida Sans" w:hAnsi="Lucida Sans"/>
         </w:rPr>
-        <w:t>compareAndExchange</w:t>
+        <w:t>MPI_Alltoallv</w:t>
       </w:r>
       <w:proofErr w:type="spellEnd"/>
       <w:r>
         <w:rPr>
           <w:rFonts w:ascii="Lucida Sans" w:hAnsi="Lucida Sans"/>
         </w:rPr>
-        <w:t xml:space="preserve"> mechanism, which involves frequent </w:t>
+        <w:t xml:space="preserve"> and </w:t>
       </w:r>
       <w:proofErr w:type="spellStart"/>
       <w:r>
         <w:rPr>
           <w:rFonts w:ascii="Lucida Sans" w:hAnsi="Lucida Sans"/>
         </w:rPr>
-        <w:t>MPI_Sendrecv</w:t>
+        <w:t>MPI_Gatherv</w:t>
       </w:r>
       <w:proofErr w:type="spellEnd"/>
       <w:r>
         <w:rPr>
           <w:rFonts w:ascii="Lucida Sans" w:hAnsi="Lucida Sans"/>
         </w:rPr>
-        <w:t xml:space="preserve"> calls between neighboring processes in </w:t>
-      </w:r>
-      <w:r>
-        <w:rPr>
-          <w:rFonts w:ascii="Lucida Sans" w:hAnsi="Lucida Sans"/>
-        </w:rPr>
-        <w:lastRenderedPageBreak/>
-        <w:t>each sorting phase. While it achieves excellent overall speed, its communication time is noticeably higher than Shell Sort and Bucket Sort, especially on larger datasets.</w:t>
+        <w:t xml:space="preserve"> communication, which, while complex, are performed in fewer steps.</w:t>
       </w:r>
     </w:p>
     <w:p>
@@ -16270,35 +17241,13 @@
         <w:rPr>
           <w:rFonts w:ascii="Lucida Sans" w:hAnsi="Lucida Sans"/>
         </w:rPr>
-        <w:t xml:space="preserve">In contrast, Shell Sort and Bucket Sort show lower communication overheads. Shell Sort uses a similar neighbor-exchange pattern but fewer iterations due to its stride-based grouping. Bucket Sort benefits from structured </w:t>
-      </w:r>
-      <w:proofErr w:type="spellStart"/>
-      <w:r>
-        <w:rPr>
-          <w:rFonts w:ascii="Lucida Sans" w:hAnsi="Lucida Sans"/>
-        </w:rPr>
-        <w:t>MPI_Alltoallv</w:t>
-      </w:r>
-      <w:proofErr w:type="spellEnd"/>
-      <w:r>
-        <w:rPr>
-          <w:rFonts w:ascii="Lucida Sans" w:hAnsi="Lucida Sans"/>
-        </w:rPr>
-        <w:t xml:space="preserve"> and </w:t>
-      </w:r>
-      <w:proofErr w:type="spellStart"/>
-      <w:r>
-        <w:rPr>
-          <w:rFonts w:ascii="Lucida Sans" w:hAnsi="Lucida Sans"/>
-        </w:rPr>
-        <w:t>MPI_Gatherv</w:t>
-      </w:r>
-      <w:proofErr w:type="spellEnd"/>
-      <w:r>
-        <w:rPr>
-          <w:rFonts w:ascii="Lucida Sans" w:hAnsi="Lucida Sans"/>
-        </w:rPr>
-        <w:t xml:space="preserve"> communication, which, while complex, are performed in fewer steps.</w:t>
+        <w:t>Direct Sort and Ranking Sort, while less affected by frequent communication, suffer from inefficiencies elsewhere</w:t>
+      </w:r>
+      <w:r>
+        <w:rPr>
+          <w:rFonts w:ascii="Lucida Sans" w:hAnsi="Lucida Sans"/>
+        </w:rPr>
+        <w:t xml:space="preserve">, even though their communication times aren’t particularly high. </w:t>
       </w:r>
     </w:p>
     <w:p>
@@ -16313,58 +17262,25 @@
         <w:rPr>
           <w:rFonts w:ascii="Lucida Sans" w:hAnsi="Lucida Sans"/>
         </w:rPr>
-        <w:t>Direct Sort and Ranking Sort, while less affected by frequent communication, suffer from inefficiencies elsewhere</w:t>
-      </w:r>
-      <w:r>
-        <w:rPr>
-          <w:rFonts w:ascii="Lucida Sans" w:hAnsi="Lucida Sans"/>
-        </w:rPr>
-        <w:t xml:space="preserve">, even though their communication times aren’t particularly high. </w:t>
+        <w:t>To optimize communication-heavy algorithms like Odd-Even, reducing the number of synchronization points could help lower communication latency.</w:t>
       </w:r>
     </w:p>
     <w:p>
       <w:pPr>
-        <w:pStyle w:val="ListParagraph"/>
-        <w:ind w:left="0"/>
-        <w:rPr>
-          <w:rFonts w:ascii="Lucida Sans" w:hAnsi="Lucida Sans"/>
-        </w:rPr>
-      </w:pPr>
-      <w:r>
-        <w:rPr>
-          <w:rFonts w:ascii="Lucida Sans" w:hAnsi="Lucida Sans"/>
-        </w:rPr>
-        <w:t>To optimize communication-heavy algorithms like Odd-Even, reducing the number of synchronization points could help lower communication latency.</w:t>
-      </w:r>
+        <w:rPr>
+          <w:rFonts w:ascii="Lucida Sans" w:hAnsi="Lucida Sans"/>
+        </w:rPr>
+      </w:pPr>
     </w:p>
     <w:p>
       <w:pPr>
-        <w:rPr>
-          <w:rFonts w:ascii="Lucida Sans" w:hAnsi="Lucida Sans"/>
-        </w:rPr>
-      </w:pPr>
-    </w:p>
-    <w:p>
-      <w:pPr>
-        <w:pStyle w:val="ListParagraph"/>
-        <w:numPr>
-          <w:ilvl w:val="2"/>
-          <w:numId w:val="14"/>
-        </w:numPr>
-        <w:rPr>
-          <w:rFonts w:ascii="Lucida Sans" w:hAnsi="Lucida Sans"/>
-          <w:b/>
-          <w:bCs/>
-        </w:rPr>
-      </w:pPr>
-      <w:r>
-        <w:rPr>
-          <w:rFonts w:ascii="Lucida Sans" w:hAnsi="Lucida Sans"/>
-          <w:b/>
-          <w:bCs/>
-        </w:rPr>
+        <w:pStyle w:val="Heading2"/>
+      </w:pPr>
+      <w:bookmarkStart w:id="7" w:name="_Toc196417852"/>
+      <w:r>
         <w:t>Analysis of Computational Time and Bottlenecks</w:t>
       </w:r>
+      <w:bookmarkEnd w:id="7"/>
     </w:p>
     <w:p>
       <w:pPr>
@@ -16409,7 +17325,40 @@
         <w:rPr>
           <w:rFonts w:ascii="Lucida Sans" w:hAnsi="Lucida Sans"/>
         </w:rPr>
-        <w:t>Odd-Even Sort and Shell Sort use std::sort for initial local sorting, which is fast, but Odd-Even has additional iterative merge steps that increase total computation time.</w:t>
+        <w:t>Direct Sort is hindered by its use of Selection Sort, a O(n</w:t>
+      </w:r>
+      <w:r>
+        <w:rPr>
+          <w:rFonts w:ascii="Lucida Sans" w:hAnsi="Lucida Sans"/>
+          <w:sz w:val="22"/>
+          <w:szCs w:val="22"/>
+          <w:vertAlign w:val="superscript"/>
+        </w:rPr>
+        <w:t>2</w:t>
+      </w:r>
+      <w:r>
+        <w:rPr>
+          <w:rFonts w:ascii="Lucida Sans" w:hAnsi="Lucida Sans"/>
+        </w:rPr>
+        <w:t>) algorithm, which results in poor scalability.</w:t>
+      </w:r>
+      <w:r>
+        <w:rPr>
+          <w:rFonts w:ascii="Lucida Sans" w:hAnsi="Lucida Sans"/>
+        </w:rPr>
+        <w:t xml:space="preserve"> T</w:t>
+      </w:r>
+      <w:r>
+        <w:rPr>
+          <w:rFonts w:ascii="Lucida Sans" w:hAnsi="Lucida Sans"/>
+        </w:rPr>
+        <w:t>he merge step at the root process also becomes a bottleneck, especially as process count increases.</w:t>
+      </w:r>
+      <w:r>
+        <w:rPr>
+          <w:rFonts w:ascii="Lucida Sans" w:hAnsi="Lucida Sans"/>
+        </w:rPr>
+        <w:t xml:space="preserve"> However, replacing this computation technique with std::sort is what would reduce processing time significantly.</w:t>
       </w:r>
     </w:p>
     <w:p>
@@ -16455,22 +17404,31 @@
         <w:rPr>
           <w:rFonts w:ascii="Lucida Sans" w:hAnsi="Lucida Sans"/>
         </w:rPr>
-        <w:t>Direct Sort is hindered by its use of Selection Sort, a O(n</w:t>
-      </w:r>
-      <w:r>
-        <w:rPr>
-          <w:rFonts w:ascii="Lucida Sans" w:hAnsi="Lucida Sans"/>
-          <w:sz w:val="22"/>
-          <w:szCs w:val="22"/>
-          <w:vertAlign w:val="superscript"/>
-        </w:rPr>
-        <w:t>2</w:t>
-      </w:r>
-      <w:r>
-        <w:rPr>
-          <w:rFonts w:ascii="Lucida Sans" w:hAnsi="Lucida Sans"/>
-        </w:rPr>
-        <w:t>) algorithm, which results in poor scalability. The merge step at the root process also becomes a bottleneck, especially as process count increases.</w:t>
+        <w:t>Odd-Even Sort and Shell Sort use std::sort for initial local sorting, which is fast, but Odd-Even has additional iterative merge steps that increase total computation time.</w:t>
+      </w:r>
+      <w:r>
+        <w:rPr>
+          <w:rFonts w:ascii="Lucida Sans" w:hAnsi="Lucida Sans"/>
+        </w:rPr>
+        <w:t xml:space="preserve"> Still, the</w:t>
+      </w:r>
+      <w:r>
+        <w:rPr>
+          <w:rFonts w:ascii="Lucida Sans" w:hAnsi="Lucida Sans"/>
+        </w:rPr>
+        <w:t xml:space="preserve"> parallelized</w:t>
+      </w:r>
+      <w:r>
+        <w:rPr>
+          <w:rFonts w:ascii="Lucida Sans" w:hAnsi="Lucida Sans"/>
+        </w:rPr>
+        <w:t xml:space="preserve"> exchange-and-compare, and exchange-and-merge techniques </w:t>
+      </w:r>
+      <w:r>
+        <w:rPr>
+          <w:rFonts w:ascii="Lucida Sans" w:hAnsi="Lucida Sans"/>
+        </w:rPr>
+        <w:t>greatly reduce the total computational time.</w:t>
       </w:r>
     </w:p>
     <w:p>
@@ -16493,23 +17451,27 @@
         <w:rPr>
           <w:rFonts w:ascii="Lucida Sans" w:hAnsi="Lucida Sans"/>
         </w:rPr>
-        <w:t>Ranking Sort has the worst bottleneck: every process compares each element with all others during the ranking phase, leading to an enormous number of comparisons and very high computation time, regardless of how data is split.</w:t>
+        <w:t xml:space="preserve">Ranking Sort has the worst bottleneck: every process compares each element with all others during the ranking phase, leading to an enormous number of </w:t>
+      </w:r>
+      <w:r>
+        <w:rPr>
+          <w:rFonts w:ascii="Lucida Sans" w:hAnsi="Lucida Sans"/>
+        </w:rPr>
+        <w:t xml:space="preserve">unavoidable </w:t>
+      </w:r>
+      <w:r>
+        <w:rPr>
+          <w:rFonts w:ascii="Lucida Sans" w:hAnsi="Lucida Sans"/>
+        </w:rPr>
+        <w:t>comparisons and very high computation time, regardless of how data is split.</w:t>
       </w:r>
     </w:p>
     <w:p>
       <w:pPr>
-        <w:pStyle w:val="ListParagraph"/>
-        <w:ind w:left="360"/>
-        <w:rPr>
-          <w:rFonts w:ascii="Lucida Sans" w:hAnsi="Lucida Sans"/>
-        </w:rPr>
-      </w:pPr>
-      <w:r>
-        <w:rPr>
-          <w:rFonts w:ascii="Lucida Sans" w:hAnsi="Lucida Sans"/>
-        </w:rPr>
-        <w:t>Replacing inefficient steps like Selection Sort in Direct Sort with a more optimized algorithm or using shared merge trees could significantly reduce bottlenecks.</w:t>
-      </w:r>
+        <w:rPr>
+          <w:rFonts w:ascii="Lucida Sans" w:hAnsi="Lucida Sans"/>
+        </w:rPr>
+      </w:pPr>
     </w:p>
     <w:p>
       <w:pPr>
@@ -16520,33 +17482,24 @@
     </w:p>
     <w:p>
       <w:pPr>
-        <w:pStyle w:val="ListParagraph"/>
-        <w:numPr>
-          <w:ilvl w:val="2"/>
-          <w:numId w:val="14"/>
-        </w:numPr>
-        <w:rPr>
-          <w:rFonts w:ascii="Lucida Sans" w:hAnsi="Lucida Sans"/>
-          <w:b/>
-          <w:bCs/>
-        </w:rPr>
-      </w:pPr>
-      <w:r>
-        <w:rPr>
-          <w:rFonts w:ascii="Lucida Sans" w:hAnsi="Lucida Sans"/>
-          <w:b/>
-          <w:bCs/>
-        </w:rPr>
+        <w:rPr>
+          <w:rFonts w:ascii="Lucida Sans" w:hAnsi="Lucida Sans"/>
+        </w:rPr>
+      </w:pPr>
+    </w:p>
+    <w:p>
+      <w:pPr>
+        <w:pStyle w:val="Heading2"/>
+      </w:pPr>
+      <w:r>
+        <w:lastRenderedPageBreak/>
         <w:t xml:space="preserve"> </w:t>
       </w:r>
-      <w:r>
-        <w:rPr>
-          <w:rFonts w:ascii="Lucida Sans" w:hAnsi="Lucida Sans"/>
-          <w:b/>
-          <w:bCs/>
-        </w:rPr>
+      <w:bookmarkStart w:id="8" w:name="_Toc196417853"/>
+      <w:r>
         <w:t>Speedup and Efficiency Evaluation</w:t>
       </w:r>
+      <w:bookmarkEnd w:id="8"/>
     </w:p>
     <w:p>
       <w:pPr>
@@ -16590,7 +17543,6 @@
           <w:rFonts w:ascii="Lucida Sans" w:hAnsi="Lucida Sans"/>
           <w:sz w:val="32"/>
           <w:szCs w:val="32"/>
-          <w:lang w:val="de-DE"/>
         </w:rPr>
       </w:pPr>
       <w:r>
@@ -16598,9 +17550,24 @@
           <w:rFonts w:ascii="Lucida Sans" w:hAnsi="Lucida Sans"/>
           <w:sz w:val="32"/>
           <w:szCs w:val="32"/>
-          <w:lang w:val="de-DE"/>
-        </w:rPr>
-        <w:t xml:space="preserve">S= </w:t>
+        </w:rPr>
+        <w:t>S</w:t>
+      </w:r>
+      <w:r>
+        <w:rPr>
+          <w:rFonts w:ascii="Lucida Sans" w:hAnsi="Lucida Sans"/>
+          <w:sz w:val="32"/>
+          <w:szCs w:val="32"/>
+        </w:rPr>
+        <w:t xml:space="preserve"> </w:t>
+      </w:r>
+      <w:r>
+        <w:rPr>
+          <w:rFonts w:ascii="Lucida Sans" w:hAnsi="Lucida Sans"/>
+          <w:sz w:val="32"/>
+          <w:szCs w:val="32"/>
+        </w:rPr>
+        <w:t xml:space="preserve">= </w:t>
       </w:r>
       <m:oMath>
         <m:f>
@@ -16674,7 +17641,6 @@
         <w:ind w:left="0"/>
         <w:rPr>
           <w:rFonts w:ascii="Lucida Sans" w:hAnsi="Lucida Sans"/>
-          <w:lang w:val="de-DE"/>
         </w:rPr>
       </w:pPr>
     </w:p>
@@ -16735,7 +17701,6 @@
         </w:rPr>
         <w:t xml:space="preserve"> and </w:t>
       </w:r>
-      <w:proofErr w:type="spellStart"/>
       <w:r>
         <w:rPr>
           <w:rFonts w:ascii="Lucida Sans" w:hAnsi="Lucida Sans"/>
@@ -16749,7 +17714,6 @@
         </w:rPr>
         <w:t>p</w:t>
       </w:r>
-      <w:proofErr w:type="spellEnd"/>
       <w:r>
         <w:rPr>
           <w:rFonts w:ascii="Arial" w:hAnsi="Arial" w:cs="Arial"/>
@@ -16829,7 +17793,6 @@
         <w:rPr>
           <w:rFonts w:ascii="Lucida Sans" w:hAnsi="Lucida Sans"/>
         </w:rPr>
-        <w:lastRenderedPageBreak/>
         <w:t>Bucket Sort, while not scaling as dramatically, maintains stable execution times, showing more consistency than raw speedup.</w:t>
       </w:r>
     </w:p>
@@ -16911,25 +17874,13 @@
     </w:p>
     <w:p>
       <w:pPr>
-        <w:pStyle w:val="ListParagraph"/>
-        <w:numPr>
-          <w:ilvl w:val="2"/>
-          <w:numId w:val="14"/>
-        </w:numPr>
-        <w:rPr>
-          <w:rFonts w:ascii="Lucida Sans" w:hAnsi="Lucida Sans"/>
-          <w:b/>
-          <w:bCs/>
-        </w:rPr>
-      </w:pPr>
-      <w:r>
-        <w:rPr>
-          <w:rFonts w:ascii="Lucida Sans" w:hAnsi="Lucida Sans"/>
-          <w:b/>
-          <w:bCs/>
-        </w:rPr>
+        <w:pStyle w:val="Heading2"/>
+      </w:pPr>
+      <w:bookmarkStart w:id="9" w:name="_Toc196417854"/>
+      <w:r>
         <w:t>Possible Inefficiencies and Suggestions for Improvement</w:t>
       </w:r>
+      <w:bookmarkEnd w:id="9"/>
     </w:p>
     <w:p>
       <w:pPr>
@@ -16963,26 +17914,65 @@
       <w:r>
         <w:rPr>
           <w:rFonts w:ascii="Lucida Sans" w:hAnsi="Lucida Sans"/>
-        </w:rPr>
-        <w:t xml:space="preserve">Direct Sort: Uses inefficient local sorting and centralized merging. </w:t>
-      </w:r>
-      <w:r>
-        <w:rPr>
-          <w:rFonts w:ascii="Lucida Sans" w:hAnsi="Lucida Sans"/>
-        </w:rPr>
-        <w:t>R</w:t>
-      </w:r>
-      <w:r>
-        <w:rPr>
-          <w:rFonts w:ascii="Lucida Sans" w:hAnsi="Lucida Sans"/>
-        </w:rPr>
-        <w:t>eplacing Selection Sort with std::sort and parallelizing the final merge using a tree-based reduction</w:t>
-      </w:r>
-      <w:r>
-        <w:rPr>
-          <w:rFonts w:ascii="Lucida Sans" w:hAnsi="Lucida Sans"/>
-        </w:rPr>
-        <w:t xml:space="preserve"> could improve its performance.</w:t>
+          <w:u w:val="single"/>
+        </w:rPr>
+        <w:t>Direct Sort</w:t>
+      </w:r>
+      <w:r>
+        <w:rPr>
+          <w:rFonts w:ascii="Lucida Sans" w:hAnsi="Lucida Sans"/>
+        </w:rPr>
+        <w:t xml:space="preserve">: Uses inefficient local sorting and centralized merging. </w:t>
+      </w:r>
+      <w:r>
+        <w:rPr>
+          <w:rFonts w:ascii="Lucida Sans" w:hAnsi="Lucida Sans"/>
+        </w:rPr>
+        <w:t xml:space="preserve">Although the merging operation is optimized for heavy data by using </w:t>
+      </w:r>
+      <w:proofErr w:type="spellStart"/>
+      <w:r>
+        <w:rPr>
+          <w:rFonts w:ascii="Lucida Sans" w:hAnsi="Lucida Sans"/>
+        </w:rPr>
+        <w:t>rvalue</w:t>
+      </w:r>
+      <w:proofErr w:type="spellEnd"/>
+      <w:r>
+        <w:rPr>
+          <w:rFonts w:ascii="Lucida Sans" w:hAnsi="Lucida Sans"/>
+        </w:rPr>
+        <w:t xml:space="preserve"> references and std::move, r</w:t>
+      </w:r>
+      <w:r>
+        <w:rPr>
+          <w:rFonts w:ascii="Lucida Sans" w:hAnsi="Lucida Sans"/>
+        </w:rPr>
+        <w:t xml:space="preserve">eplacing Selection Sort with std::sort </w:t>
+      </w:r>
+      <w:r>
+        <w:rPr>
+          <w:rFonts w:ascii="Lucida Sans" w:hAnsi="Lucida Sans"/>
+        </w:rPr>
+        <w:t>will</w:t>
+      </w:r>
+      <w:r>
+        <w:rPr>
+          <w:rFonts w:ascii="Lucida Sans" w:hAnsi="Lucida Sans"/>
+        </w:rPr>
+        <w:t xml:space="preserve"> </w:t>
+      </w:r>
+      <w:r>
+        <w:rPr>
+          <w:rFonts w:ascii="Lucida Sans" w:hAnsi="Lucida Sans"/>
+        </w:rPr>
+        <w:t xml:space="preserve">undoubtedly </w:t>
+      </w:r>
+      <w:r>
+        <w:rPr>
+          <w:rFonts w:ascii="Lucida Sans" w:hAnsi="Lucida Sans"/>
+        </w:rPr>
+        <w:t>improve its performance.</w:t>
       </w:r>
     </w:p>
     <w:p>
@@ -17004,53 +17994,29 @@
       <w:r>
         <w:rPr>
           <w:rFonts w:ascii="Lucida Sans" w:hAnsi="Lucida Sans"/>
-        </w:rPr>
-        <w:t>Ranking Sort: Suffers from unavoidable O(n</w:t>
-      </w:r>
-      <w:r>
-        <w:rPr>
-          <w:rFonts w:ascii="Lucida Sans" w:hAnsi="Lucida Sans"/>
-          <w:sz w:val="22"/>
-          <w:szCs w:val="22"/>
-          <w:vertAlign w:val="superscript"/>
-        </w:rPr>
-        <w:t>2</w:t>
-      </w:r>
-      <w:r>
-        <w:rPr>
-          <w:rFonts w:ascii="Lucida Sans" w:hAnsi="Lucida Sans"/>
-        </w:rPr>
-        <w:t xml:space="preserve">) operations. It should be </w:t>
-      </w:r>
-      <w:r>
-        <w:rPr>
-          <w:rFonts w:ascii="Lucida Sans" w:hAnsi="Lucida Sans"/>
-        </w:rPr>
-        <w:t>avoided in</w:t>
-      </w:r>
-      <w:r>
-        <w:rPr>
-          <w:rFonts w:ascii="Lucida Sans" w:hAnsi="Lucida Sans"/>
-        </w:rPr>
-        <w:t xml:space="preserve"> practical </w:t>
-      </w:r>
-      <w:r>
-        <w:rPr>
-          <w:rFonts w:ascii="Lucida Sans" w:hAnsi="Lucida Sans"/>
-        </w:rPr>
-        <w:t>use</w:t>
-      </w:r>
-      <w:r>
-        <w:rPr>
-          <w:rFonts w:ascii="Lucida Sans" w:hAnsi="Lucida Sans"/>
-        </w:rPr>
-        <w:t xml:space="preserve"> and replaced with</w:t>
-      </w:r>
-      <w:r>
-        <w:rPr>
-          <w:rFonts w:ascii="Lucida Sans" w:hAnsi="Lucida Sans"/>
-        </w:rPr>
-        <w:t xml:space="preserve"> a more efficient parallel sort like Merge Sort or Bucket Sort.</w:t>
+          <w:u w:val="single"/>
+        </w:rPr>
+        <w:t>Bucket Sort</w:t>
+      </w:r>
+      <w:r>
+        <w:rPr>
+          <w:rFonts w:ascii="Lucida Sans" w:hAnsi="Lucida Sans"/>
+        </w:rPr>
+        <w:t xml:space="preserve">: Performs well but relies on a fixed bucket range distribution. Implementing adaptive bucket </w:t>
+      </w:r>
+      <w:proofErr w:type="gramStart"/>
+      <w:r>
+        <w:rPr>
+          <w:rFonts w:ascii="Lucida Sans" w:hAnsi="Lucida Sans"/>
+        </w:rPr>
+        <w:t>sizing</w:t>
+      </w:r>
+      <w:proofErr w:type="gramEnd"/>
+      <w:r>
+        <w:rPr>
+          <w:rFonts w:ascii="Lucida Sans" w:hAnsi="Lucida Sans"/>
+        </w:rPr>
+        <w:t xml:space="preserve"> based on data distribution could improve load balancing and prevent skewing.</w:t>
       </w:r>
     </w:p>
     <w:p>
@@ -17072,8 +18038,15 @@
       <w:r>
         <w:rPr>
           <w:rFonts w:ascii="Lucida Sans" w:hAnsi="Lucida Sans"/>
-        </w:rPr>
-        <w:t>Odd-Even Sort: Though fast, it could benefit from non-blocking communication and asynchronous computation to reduce idle time during barriers.</w:t>
+          <w:u w:val="single"/>
+        </w:rPr>
+        <w:t>Odd-Even Sort</w:t>
+      </w:r>
+      <w:r>
+        <w:rPr>
+          <w:rFonts w:ascii="Lucida Sans" w:hAnsi="Lucida Sans"/>
+        </w:rPr>
+        <w:t>: Though fast, it could benefit from non-blocking communication and asynchronous computation to reduce idle time during barriers.</w:t>
       </w:r>
     </w:p>
     <w:p>
@@ -17095,46 +18068,60 @@
       <w:r>
         <w:rPr>
           <w:rFonts w:ascii="Lucida Sans" w:hAnsi="Lucida Sans"/>
-        </w:rPr>
-        <w:t xml:space="preserve">Bucket Sort: Performs </w:t>
-      </w:r>
-      <w:r>
-        <w:rPr>
-          <w:rFonts w:ascii="Lucida Sans" w:hAnsi="Lucida Sans"/>
-        </w:rPr>
-        <w:t>well but</w:t>
-      </w:r>
-      <w:r>
-        <w:rPr>
-          <w:rFonts w:ascii="Lucida Sans" w:hAnsi="Lucida Sans"/>
-        </w:rPr>
-        <w:t xml:space="preserve"> relies on a fixed bucket range distribution. Implementing adaptive bucket </w:t>
-      </w:r>
-      <w:proofErr w:type="gramStart"/>
-      <w:r>
-        <w:rPr>
-          <w:rFonts w:ascii="Lucida Sans" w:hAnsi="Lucida Sans"/>
-        </w:rPr>
-        <w:t>sizing</w:t>
-      </w:r>
-      <w:proofErr w:type="gramEnd"/>
-      <w:r>
-        <w:rPr>
-          <w:rFonts w:ascii="Lucida Sans" w:hAnsi="Lucida Sans"/>
-        </w:rPr>
-        <w:t xml:space="preserve"> based on data distribution could improve load balancing and prevent </w:t>
-      </w:r>
-      <w:r>
-        <w:rPr>
-          <w:rFonts w:ascii="Lucida Sans" w:hAnsi="Lucida Sans"/>
-        </w:rPr>
-        <w:t>skewing</w:t>
-      </w:r>
-      <w:r>
-        <w:rPr>
-          <w:rFonts w:ascii="Lucida Sans" w:hAnsi="Lucida Sans"/>
-        </w:rPr>
-        <w:t>.</w:t>
+          <w:u w:val="single"/>
+        </w:rPr>
+        <w:t>Ranking Sort</w:t>
+      </w:r>
+      <w:r>
+        <w:rPr>
+          <w:rFonts w:ascii="Lucida Sans" w:hAnsi="Lucida Sans"/>
+        </w:rPr>
+        <w:t>: Suffers from O(n</w:t>
+      </w:r>
+      <w:r>
+        <w:rPr>
+          <w:rFonts w:ascii="Lucida Sans" w:hAnsi="Lucida Sans"/>
+          <w:sz w:val="22"/>
+          <w:szCs w:val="22"/>
+          <w:vertAlign w:val="superscript"/>
+        </w:rPr>
+        <w:t>2</w:t>
+      </w:r>
+      <w:r>
+        <w:rPr>
+          <w:rFonts w:ascii="Lucida Sans" w:hAnsi="Lucida Sans"/>
+        </w:rPr>
+        <w:t xml:space="preserve">) operations. It should be </w:t>
+      </w:r>
+      <w:r>
+        <w:rPr>
+          <w:rFonts w:ascii="Lucida Sans" w:hAnsi="Lucida Sans"/>
+        </w:rPr>
+        <w:t>avoided in</w:t>
+      </w:r>
+      <w:r>
+        <w:rPr>
+          <w:rFonts w:ascii="Lucida Sans" w:hAnsi="Lucida Sans"/>
+        </w:rPr>
+        <w:t xml:space="preserve"> practical </w:t>
+      </w:r>
+      <w:r>
+        <w:rPr>
+          <w:rFonts w:ascii="Lucida Sans" w:hAnsi="Lucida Sans"/>
+        </w:rPr>
+        <w:t>use</w:t>
+      </w:r>
+      <w:r>
+        <w:rPr>
+          <w:rFonts w:ascii="Lucida Sans" w:hAnsi="Lucida Sans"/>
+        </w:rPr>
+        <w:t xml:space="preserve"> and replaced with</w:t>
+      </w:r>
+      <w:r>
+        <w:rPr>
+          <w:rFonts w:ascii="Lucida Sans" w:hAnsi="Lucida Sans"/>
+        </w:rPr>
+        <w:t xml:space="preserve"> a more efficient parallel sort like Merge Sort or Bucket Sort.</w:t>
       </w:r>
     </w:p>
     <w:p>
@@ -17156,8 +18143,15 @@
       <w:r>
         <w:rPr>
           <w:rFonts w:ascii="Lucida Sans" w:hAnsi="Lucida Sans"/>
-        </w:rPr>
-        <w:t>Shell Sort: Overall efficient, but its iterative merge logic may become redundant for well-distributed datasets. Adding an early termination check based on global sorted state could cut iterations.</w:t>
+          <w:u w:val="single"/>
+        </w:rPr>
+        <w:t>Shell Sort</w:t>
+      </w:r>
+      <w:r>
+        <w:rPr>
+          <w:rFonts w:ascii="Lucida Sans" w:hAnsi="Lucida Sans"/>
+        </w:rPr>
+        <w:t>: Overall efficient, but its iterative merge logic may become redundant for well-distributed datasets. Adding an early termination check based on global sorted state could cut iterations.</w:t>
       </w:r>
     </w:p>
     <w:p>
@@ -17181,30 +18175,6 @@
         </w:rPr>
         <w:t>In general, reducing synchronization points, using asynchronous communication, and leveraging more efficient local algorithms can significantly enhance parallel performance across all sorting methods.</w:t>
       </w:r>
-    </w:p>
-    <w:p>
-      <w:pPr>
-        <w:pStyle w:val="ListParagraph"/>
-        <w:rPr>
-          <w:rFonts w:ascii="Lucida Sans" w:hAnsi="Lucida Sans"/>
-        </w:rPr>
-      </w:pPr>
-    </w:p>
-    <w:p>
-      <w:pPr>
-        <w:pStyle w:val="ListParagraph"/>
-        <w:rPr>
-          <w:rFonts w:ascii="Lucida Sans" w:hAnsi="Lucida Sans"/>
-        </w:rPr>
-      </w:pPr>
-    </w:p>
-    <w:p>
-      <w:pPr>
-        <w:pStyle w:val="ListParagraph"/>
-        <w:rPr>
-          <w:rFonts w:ascii="Lucida Sans" w:hAnsi="Lucida Sans"/>
-        </w:rPr>
-      </w:pPr>
     </w:p>
     <w:sectPr>
       <w:footerReference w:type="default" r:id="rId7"/>
@@ -18177,7 +19147,7 @@
   <w:abstractNum w:abstractNumId="7" w15:restartNumberingAfterBreak="0">
     <w:nsid w:val="34044828"/>
     <w:multiLevelType w:val="multilevel"/>
-    <w:tmpl w:val="32F8A24C"/>
+    <w:tmpl w:val="16B0D498"/>
     <w:lvl w:ilvl="0">
       <w:start w:val="2"/>
       <w:numFmt w:val="decimal"/>
@@ -18193,6 +19163,7 @@
     <w:lvl w:ilvl="1">
       <w:start w:val="1"/>
       <w:numFmt w:val="decimal"/>
+      <w:pStyle w:val="Heading1"/>
       <w:lvlText w:val="%1.%2."/>
       <w:lvlJc w:val="left"/>
       <w:pPr>
@@ -18205,6 +19176,7 @@
     <w:lvl w:ilvl="2">
       <w:start w:val="1"/>
       <w:numFmt w:val="decimal"/>
+      <w:pStyle w:val="Heading2"/>
       <w:lvlText w:val="%1.%2.%3."/>
       <w:lvlJc w:val="left"/>
       <w:pPr>
@@ -19365,46 +20337,49 @@
   </w:style>
   <w:style w:type="paragraph" w:styleId="Heading1">
     <w:name w:val="heading 1"/>
-    <w:basedOn w:val="Normal"/>
+    <w:basedOn w:val="ListParagraph"/>
     <w:next w:val="Normal"/>
     <w:link w:val="Heading1Char"/>
     <w:uiPriority w:val="9"/>
     <w:qFormat/>
-    <w:rsid w:val="008F3CA7"/>
+    <w:rsid w:val="007C5F94"/>
     <w:pPr>
-      <w:keepNext/>
-      <w:keepLines/>
-      <w:spacing w:before="360" w:after="80"/>
+      <w:numPr>
+        <w:ilvl w:val="1"/>
+        <w:numId w:val="14"/>
+      </w:numPr>
       <w:outlineLvl w:val="0"/>
     </w:pPr>
     <w:rPr>
-      <w:rFonts w:asciiTheme="majorHAnsi" w:eastAsiaTheme="majorEastAsia" w:hAnsiTheme="majorHAnsi" w:cstheme="majorBidi"/>
-      <w:color w:val="0F4761" w:themeColor="accent1" w:themeShade="BF"/>
-      <w:sz w:val="40"/>
-      <w:szCs w:val="40"/>
+      <w:rFonts w:ascii="Lucida Sans" w:hAnsi="Lucida Sans"/>
+      <w:b/>
+      <w:bCs/>
+      <w:i/>
+      <w:iCs/>
+      <w:sz w:val="28"/>
+      <w:szCs w:val="28"/>
     </w:rPr>
   </w:style>
   <w:style w:type="paragraph" w:styleId="Heading2">
     <w:name w:val="heading 2"/>
-    <w:basedOn w:val="Normal"/>
+    <w:basedOn w:val="ListParagraph"/>
     <w:next w:val="Normal"/>
     <w:link w:val="Heading2Char"/>
     <w:uiPriority w:val="9"/>
-    <w:semiHidden/>
     <w:unhideWhenUsed/>
     <w:qFormat/>
-    <w:rsid w:val="008F3CA7"/>
+    <w:rsid w:val="007C5F94"/>
     <w:pPr>
-      <w:keepNext/>
-      <w:keepLines/>
-      <w:spacing w:before="160" w:after="80"/>
+      <w:numPr>
+        <w:ilvl w:val="2"/>
+        <w:numId w:val="14"/>
+      </w:numPr>
       <w:outlineLvl w:val="1"/>
     </w:pPr>
     <w:rPr>
-      <w:rFonts w:asciiTheme="majorHAnsi" w:eastAsiaTheme="majorEastAsia" w:hAnsiTheme="majorHAnsi" w:cstheme="majorBidi"/>
-      <w:color w:val="0F4761" w:themeColor="accent1" w:themeShade="BF"/>
-      <w:sz w:val="32"/>
-      <w:szCs w:val="32"/>
+      <w:rFonts w:ascii="Lucida Sans" w:hAnsi="Lucida Sans"/>
+      <w:b/>
+      <w:bCs/>
     </w:rPr>
   </w:style>
   <w:style w:type="paragraph" w:styleId="Heading3">
@@ -19565,6 +20540,7 @@
   <w:style w:type="character" w:default="1" w:styleId="DefaultParagraphFont">
     <w:name w:val="Default Paragraph Font"/>
     <w:uiPriority w:val="1"/>
+    <w:semiHidden/>
     <w:unhideWhenUsed/>
   </w:style>
   <w:style w:type="table" w:default="1" w:styleId="TableNormal">
@@ -19593,12 +20569,15 @@
     <w:basedOn w:val="DefaultParagraphFont"/>
     <w:link w:val="Heading1"/>
     <w:uiPriority w:val="9"/>
-    <w:rsid w:val="008F3CA7"/>
+    <w:rsid w:val="007C5F94"/>
     <w:rPr>
-      <w:rFonts w:asciiTheme="majorHAnsi" w:eastAsiaTheme="majorEastAsia" w:hAnsiTheme="majorHAnsi" w:cstheme="majorBidi"/>
-      <w:color w:val="0F4761" w:themeColor="accent1" w:themeShade="BF"/>
-      <w:sz w:val="40"/>
-      <w:szCs w:val="40"/>
+      <w:rFonts w:ascii="Lucida Sans" w:hAnsi="Lucida Sans"/>
+      <w:b/>
+      <w:bCs/>
+      <w:i/>
+      <w:iCs/>
+      <w:sz w:val="28"/>
+      <w:szCs w:val="28"/>
     </w:rPr>
   </w:style>
   <w:style w:type="character" w:customStyle="1" w:styleId="Heading2Char">
@@ -19606,13 +20585,11 @@
     <w:basedOn w:val="DefaultParagraphFont"/>
     <w:link w:val="Heading2"/>
     <w:uiPriority w:val="9"/>
-    <w:semiHidden/>
-    <w:rsid w:val="008F3CA7"/>
+    <w:rsid w:val="007C5F94"/>
     <w:rPr>
-      <w:rFonts w:asciiTheme="majorHAnsi" w:eastAsiaTheme="majorEastAsia" w:hAnsiTheme="majorHAnsi" w:cstheme="majorBidi"/>
-      <w:color w:val="0F4761" w:themeColor="accent1" w:themeShade="BF"/>
-      <w:sz w:val="32"/>
-      <w:szCs w:val="32"/>
+      <w:rFonts w:ascii="Lucida Sans" w:hAnsi="Lucida Sans"/>
+      <w:b/>
+      <w:bCs/>
     </w:rPr>
   </w:style>
   <w:style w:type="character" w:customStyle="1" w:styleId="Heading3Char">
@@ -20291,6 +21268,74 @@
       </w:tcPr>
     </w:tblStylePr>
   </w:style>
+  <w:style w:type="paragraph" w:styleId="TOCHeading">
+    <w:name w:val="TOC Heading"/>
+    <w:basedOn w:val="Heading1"/>
+    <w:next w:val="Normal"/>
+    <w:uiPriority w:val="39"/>
+    <w:unhideWhenUsed/>
+    <w:qFormat/>
+    <w:rsid w:val="005F2869"/>
+    <w:pPr>
+      <w:keepNext/>
+      <w:keepLines/>
+      <w:numPr>
+        <w:ilvl w:val="0"/>
+        <w:numId w:val="0"/>
+      </w:numPr>
+      <w:spacing w:before="240" w:after="0" w:line="259" w:lineRule="auto"/>
+      <w:contextualSpacing w:val="0"/>
+      <w:outlineLvl w:val="9"/>
+    </w:pPr>
+    <w:rPr>
+      <w:rFonts w:asciiTheme="majorHAnsi" w:eastAsiaTheme="majorEastAsia" w:hAnsiTheme="majorHAnsi" w:cstheme="majorBidi"/>
+      <w:b w:val="0"/>
+      <w:bCs w:val="0"/>
+      <w:i w:val="0"/>
+      <w:iCs w:val="0"/>
+      <w:color w:val="0F4761" w:themeColor="accent1" w:themeShade="BF"/>
+      <w:kern w:val="0"/>
+      <w:sz w:val="32"/>
+      <w:szCs w:val="32"/>
+      <w14:ligatures w14:val="none"/>
+    </w:rPr>
+  </w:style>
+  <w:style w:type="paragraph" w:styleId="TOC1">
+    <w:name w:val="toc 1"/>
+    <w:basedOn w:val="Normal"/>
+    <w:next w:val="Normal"/>
+    <w:autoRedefine/>
+    <w:uiPriority w:val="39"/>
+    <w:unhideWhenUsed/>
+    <w:rsid w:val="005F2869"/>
+    <w:pPr>
+      <w:spacing w:after="100"/>
+    </w:pPr>
+  </w:style>
+  <w:style w:type="paragraph" w:styleId="TOC2">
+    <w:name w:val="toc 2"/>
+    <w:basedOn w:val="Normal"/>
+    <w:next w:val="Normal"/>
+    <w:autoRedefine/>
+    <w:uiPriority w:val="39"/>
+    <w:unhideWhenUsed/>
+    <w:rsid w:val="005F2869"/>
+    <w:pPr>
+      <w:spacing w:after="100"/>
+      <w:ind w:left="240"/>
+    </w:pPr>
+  </w:style>
+  <w:style w:type="character" w:styleId="Hyperlink">
+    <w:name w:val="Hyperlink"/>
+    <w:basedOn w:val="DefaultParagraphFont"/>
+    <w:uiPriority w:val="99"/>
+    <w:unhideWhenUsed/>
+    <w:rsid w:val="005F2869"/>
+    <w:rPr>
+      <w:color w:val="467886" w:themeColor="hyperlink"/>
+      <w:u w:val="single"/>
+    </w:rPr>
+  </w:style>
 </w:styles>
 </file>
 

</xml_diff>